<commit_message>
Include used keywords list
</commit_message>
<xml_diff>
--- a/requirements.docx
+++ b/requirements.docx
@@ -29,6 +29,7 @@
         </w:rPr>
         <w:t>Минимални и</w:t>
       </w:r>
+      <w:proofErr w:type="spellStart"/>
       <w:r>
         <w:rPr>
           <w:rFonts w:cstheme="minorHAnsi"/>
@@ -38,8 +39,57 @@
           <w:sz w:val="36"/>
           <w:szCs w:val="36"/>
         </w:rPr>
-        <w:t>зисквания към проекта</w:t>
-      </w:r>
+        <w:t>зисквания</w:t>
+      </w:r>
+      <w:proofErr w:type="spellEnd"/>
+      <w:r>
+        <w:rPr>
+          <w:rFonts w:cstheme="minorHAnsi"/>
+          <w:b/>
+          <w:bCs/>
+          <w:color w:val="000000" w:themeColor="text1"/>
+          <w:sz w:val="36"/>
+          <w:szCs w:val="36"/>
+        </w:rPr>
+        <w:t xml:space="preserve"> </w:t>
+      </w:r>
+      <w:proofErr w:type="spellStart"/>
+      <w:r>
+        <w:rPr>
+          <w:rFonts w:cstheme="minorHAnsi"/>
+          <w:b/>
+          <w:bCs/>
+          <w:color w:val="000000" w:themeColor="text1"/>
+          <w:sz w:val="36"/>
+          <w:szCs w:val="36"/>
+        </w:rPr>
+        <w:t>към</w:t>
+      </w:r>
+      <w:proofErr w:type="spellEnd"/>
+      <w:r>
+        <w:rPr>
+          <w:rFonts w:cstheme="minorHAnsi"/>
+          <w:b/>
+          <w:bCs/>
+          <w:color w:val="000000" w:themeColor="text1"/>
+          <w:sz w:val="36"/>
+          <w:szCs w:val="36"/>
+        </w:rPr>
+        <w:t xml:space="preserve"> </w:t>
+      </w:r>
+      <w:proofErr w:type="spellStart"/>
+      <w:r>
+        <w:rPr>
+          <w:rFonts w:cstheme="minorHAnsi"/>
+          <w:b/>
+          <w:bCs/>
+          <w:color w:val="000000" w:themeColor="text1"/>
+          <w:sz w:val="36"/>
+          <w:szCs w:val="36"/>
+        </w:rPr>
+        <w:t>проекта</w:t>
+      </w:r>
+      <w:proofErr w:type="spellEnd"/>
     </w:p>
     <w:p>
       <w:pPr>
@@ -140,14 +190,165 @@
           <w:lang w:val="bg-BG"/>
         </w:rPr>
       </w:pPr>
-      <w:r>
-        <w:rPr>
-          <w:rFonts w:cstheme="minorHAnsi"/>
-          <w:color w:val="000000" w:themeColor="text1"/>
-          <w:sz w:val="24"/>
-          <w:szCs w:val="24"/>
-        </w:rPr>
-        <w:t xml:space="preserve">Да са подбрани няколко примерни конкурента и да се </w:t>
+      <w:proofErr w:type="spellStart"/>
+      <w:r>
+        <w:rPr>
+          <w:rFonts w:cstheme="minorHAnsi"/>
+          <w:color w:val="000000" w:themeColor="text1"/>
+          <w:sz w:val="24"/>
+          <w:szCs w:val="24"/>
+        </w:rPr>
+        <w:t>Да</w:t>
+      </w:r>
+      <w:proofErr w:type="spellEnd"/>
+      <w:r>
+        <w:rPr>
+          <w:rFonts w:cstheme="minorHAnsi"/>
+          <w:color w:val="000000" w:themeColor="text1"/>
+          <w:sz w:val="24"/>
+          <w:szCs w:val="24"/>
+        </w:rPr>
+        <w:t xml:space="preserve"> </w:t>
+      </w:r>
+      <w:proofErr w:type="spellStart"/>
+      <w:r>
+        <w:rPr>
+          <w:rFonts w:cstheme="minorHAnsi"/>
+          <w:color w:val="000000" w:themeColor="text1"/>
+          <w:sz w:val="24"/>
+          <w:szCs w:val="24"/>
+        </w:rPr>
+        <w:t>са</w:t>
+      </w:r>
+      <w:proofErr w:type="spellEnd"/>
+      <w:r>
+        <w:rPr>
+          <w:rFonts w:cstheme="minorHAnsi"/>
+          <w:color w:val="000000" w:themeColor="text1"/>
+          <w:sz w:val="24"/>
+          <w:szCs w:val="24"/>
+        </w:rPr>
+        <w:t xml:space="preserve"> </w:t>
+      </w:r>
+      <w:proofErr w:type="spellStart"/>
+      <w:r>
+        <w:rPr>
+          <w:rFonts w:cstheme="minorHAnsi"/>
+          <w:color w:val="000000" w:themeColor="text1"/>
+          <w:sz w:val="24"/>
+          <w:szCs w:val="24"/>
+        </w:rPr>
+        <w:t>подбрани</w:t>
+      </w:r>
+      <w:proofErr w:type="spellEnd"/>
+      <w:r>
+        <w:rPr>
+          <w:rFonts w:cstheme="minorHAnsi"/>
+          <w:color w:val="000000" w:themeColor="text1"/>
+          <w:sz w:val="24"/>
+          <w:szCs w:val="24"/>
+        </w:rPr>
+        <w:t xml:space="preserve"> </w:t>
+      </w:r>
+      <w:proofErr w:type="spellStart"/>
+      <w:r>
+        <w:rPr>
+          <w:rFonts w:cstheme="minorHAnsi"/>
+          <w:color w:val="000000" w:themeColor="text1"/>
+          <w:sz w:val="24"/>
+          <w:szCs w:val="24"/>
+        </w:rPr>
+        <w:t>няколко</w:t>
+      </w:r>
+      <w:proofErr w:type="spellEnd"/>
+      <w:r>
+        <w:rPr>
+          <w:rFonts w:cstheme="minorHAnsi"/>
+          <w:color w:val="000000" w:themeColor="text1"/>
+          <w:sz w:val="24"/>
+          <w:szCs w:val="24"/>
+        </w:rPr>
+        <w:t xml:space="preserve"> </w:t>
+      </w:r>
+      <w:proofErr w:type="spellStart"/>
+      <w:r>
+        <w:rPr>
+          <w:rFonts w:cstheme="minorHAnsi"/>
+          <w:color w:val="000000" w:themeColor="text1"/>
+          <w:sz w:val="24"/>
+          <w:szCs w:val="24"/>
+        </w:rPr>
+        <w:t>примерни</w:t>
+      </w:r>
+      <w:proofErr w:type="spellEnd"/>
+      <w:r>
+        <w:rPr>
+          <w:rFonts w:cstheme="minorHAnsi"/>
+          <w:color w:val="000000" w:themeColor="text1"/>
+          <w:sz w:val="24"/>
+          <w:szCs w:val="24"/>
+        </w:rPr>
+        <w:t xml:space="preserve"> </w:t>
+      </w:r>
+      <w:proofErr w:type="spellStart"/>
+      <w:r>
+        <w:rPr>
+          <w:rFonts w:cstheme="minorHAnsi"/>
+          <w:color w:val="000000" w:themeColor="text1"/>
+          <w:sz w:val="24"/>
+          <w:szCs w:val="24"/>
+        </w:rPr>
+        <w:t>конкурента</w:t>
+      </w:r>
+      <w:proofErr w:type="spellEnd"/>
+      <w:r>
+        <w:rPr>
+          <w:rFonts w:cstheme="minorHAnsi"/>
+          <w:color w:val="000000" w:themeColor="text1"/>
+          <w:sz w:val="24"/>
+          <w:szCs w:val="24"/>
+        </w:rPr>
+        <w:t xml:space="preserve"> и </w:t>
+      </w:r>
+      <w:proofErr w:type="spellStart"/>
+      <w:r>
+        <w:rPr>
+          <w:rFonts w:cstheme="minorHAnsi"/>
+          <w:color w:val="000000" w:themeColor="text1"/>
+          <w:sz w:val="24"/>
+          <w:szCs w:val="24"/>
+        </w:rPr>
+        <w:t>да</w:t>
+      </w:r>
+      <w:proofErr w:type="spellEnd"/>
+      <w:r>
+        <w:rPr>
+          <w:rFonts w:cstheme="minorHAnsi"/>
+          <w:color w:val="000000" w:themeColor="text1"/>
+          <w:sz w:val="24"/>
+          <w:szCs w:val="24"/>
+        </w:rPr>
+        <w:t xml:space="preserve"> </w:t>
+      </w:r>
+      <w:proofErr w:type="spellStart"/>
+      <w:r>
+        <w:rPr>
+          <w:rFonts w:cstheme="minorHAnsi"/>
+          <w:color w:val="000000" w:themeColor="text1"/>
+          <w:sz w:val="24"/>
+          <w:szCs w:val="24"/>
+        </w:rPr>
+        <w:t>се</w:t>
+      </w:r>
+      <w:proofErr w:type="spellEnd"/>
+      <w:r>
+        <w:rPr>
+          <w:rFonts w:cstheme="minorHAnsi"/>
+          <w:color w:val="000000" w:themeColor="text1"/>
+          <w:sz w:val="24"/>
+          <w:szCs w:val="24"/>
+        </w:rPr>
+        <w:t xml:space="preserve"> </w:t>
       </w:r>
       <w:r>
         <w:rPr>
@@ -190,15 +391,117 @@
           <w:szCs w:val="24"/>
         </w:rPr>
       </w:pPr>
-      <w:r>
-        <w:rPr>
-          <w:rFonts w:cstheme="minorHAnsi"/>
-          <w:color w:val="000000" w:themeColor="text1"/>
-          <w:sz w:val="24"/>
-          <w:szCs w:val="24"/>
-        </w:rPr>
-        <w:t>Да има поне една скриптова страница</w:t>
-      </w:r>
+      <w:proofErr w:type="spellStart"/>
+      <w:r>
+        <w:rPr>
+          <w:rFonts w:cstheme="minorHAnsi"/>
+          <w:color w:val="000000" w:themeColor="text1"/>
+          <w:sz w:val="24"/>
+          <w:szCs w:val="24"/>
+        </w:rPr>
+        <w:t>Да</w:t>
+      </w:r>
+      <w:proofErr w:type="spellEnd"/>
+      <w:r>
+        <w:rPr>
+          <w:rFonts w:cstheme="minorHAnsi"/>
+          <w:color w:val="000000" w:themeColor="text1"/>
+          <w:sz w:val="24"/>
+          <w:szCs w:val="24"/>
+        </w:rPr>
+        <w:t xml:space="preserve"> </w:t>
+      </w:r>
+      <w:proofErr w:type="spellStart"/>
+      <w:r>
+        <w:rPr>
+          <w:rFonts w:cstheme="minorHAnsi"/>
+          <w:color w:val="000000" w:themeColor="text1"/>
+          <w:sz w:val="24"/>
+          <w:szCs w:val="24"/>
+        </w:rPr>
+        <w:t>има</w:t>
+      </w:r>
+      <w:proofErr w:type="spellEnd"/>
+      <w:r>
+        <w:rPr>
+          <w:rFonts w:cstheme="minorHAnsi"/>
+          <w:color w:val="000000" w:themeColor="text1"/>
+          <w:sz w:val="24"/>
+          <w:szCs w:val="24"/>
+        </w:rPr>
+        <w:t xml:space="preserve"> </w:t>
+      </w:r>
+      <w:proofErr w:type="spellStart"/>
+      <w:r>
+        <w:rPr>
+          <w:rFonts w:cstheme="minorHAnsi"/>
+          <w:color w:val="000000" w:themeColor="text1"/>
+          <w:sz w:val="24"/>
+          <w:szCs w:val="24"/>
+        </w:rPr>
+        <w:t>поне</w:t>
+      </w:r>
+      <w:proofErr w:type="spellEnd"/>
+      <w:r>
+        <w:rPr>
+          <w:rFonts w:cstheme="minorHAnsi"/>
+          <w:color w:val="000000" w:themeColor="text1"/>
+          <w:sz w:val="24"/>
+          <w:szCs w:val="24"/>
+        </w:rPr>
+        <w:t xml:space="preserve"> </w:t>
+      </w:r>
+      <w:proofErr w:type="spellStart"/>
+      <w:r>
+        <w:rPr>
+          <w:rFonts w:cstheme="minorHAnsi"/>
+          <w:color w:val="000000" w:themeColor="text1"/>
+          <w:sz w:val="24"/>
+          <w:szCs w:val="24"/>
+        </w:rPr>
+        <w:t>една</w:t>
+      </w:r>
+      <w:proofErr w:type="spellEnd"/>
+      <w:r>
+        <w:rPr>
+          <w:rFonts w:cstheme="minorHAnsi"/>
+          <w:color w:val="000000" w:themeColor="text1"/>
+          <w:sz w:val="24"/>
+          <w:szCs w:val="24"/>
+        </w:rPr>
+        <w:t xml:space="preserve"> </w:t>
+      </w:r>
+      <w:proofErr w:type="spellStart"/>
+      <w:r>
+        <w:rPr>
+          <w:rFonts w:cstheme="minorHAnsi"/>
+          <w:color w:val="000000" w:themeColor="text1"/>
+          <w:sz w:val="24"/>
+          <w:szCs w:val="24"/>
+        </w:rPr>
+        <w:t>скриптова</w:t>
+      </w:r>
+      <w:proofErr w:type="spellEnd"/>
+      <w:r>
+        <w:rPr>
+          <w:rFonts w:cstheme="minorHAnsi"/>
+          <w:color w:val="000000" w:themeColor="text1"/>
+          <w:sz w:val="24"/>
+          <w:szCs w:val="24"/>
+        </w:rPr>
+        <w:t xml:space="preserve"> </w:t>
+      </w:r>
+      <w:proofErr w:type="spellStart"/>
+      <w:r>
+        <w:rPr>
+          <w:rFonts w:cstheme="minorHAnsi"/>
+          <w:color w:val="000000" w:themeColor="text1"/>
+          <w:sz w:val="24"/>
+          <w:szCs w:val="24"/>
+        </w:rPr>
+        <w:t>страница</w:t>
+      </w:r>
+      <w:proofErr w:type="spellEnd"/>
       <w:r>
         <w:rPr>
           <w:rFonts w:cstheme="minorHAnsi"/>
@@ -239,15 +542,37 @@
           <w:szCs w:val="24"/>
         </w:rPr>
       </w:pPr>
-      <w:r>
-        <w:rPr>
-          <w:rFonts w:cstheme="minorHAnsi"/>
-          <w:color w:val="000000" w:themeColor="text1"/>
-          <w:sz w:val="24"/>
-          <w:szCs w:val="24"/>
-        </w:rPr>
-        <w:t>Валиден HTML код</w:t>
-      </w:r>
+      <w:proofErr w:type="spellStart"/>
+      <w:r>
+        <w:rPr>
+          <w:rFonts w:cstheme="minorHAnsi"/>
+          <w:color w:val="000000" w:themeColor="text1"/>
+          <w:sz w:val="24"/>
+          <w:szCs w:val="24"/>
+        </w:rPr>
+        <w:t>Валиден</w:t>
+      </w:r>
+      <w:proofErr w:type="spellEnd"/>
+      <w:r>
+        <w:rPr>
+          <w:rFonts w:cstheme="minorHAnsi"/>
+          <w:color w:val="000000" w:themeColor="text1"/>
+          <w:sz w:val="24"/>
+          <w:szCs w:val="24"/>
+        </w:rPr>
+        <w:t xml:space="preserve"> HTML </w:t>
+      </w:r>
+      <w:proofErr w:type="spellStart"/>
+      <w:r>
+        <w:rPr>
+          <w:rFonts w:cstheme="minorHAnsi"/>
+          <w:color w:val="000000" w:themeColor="text1"/>
+          <w:sz w:val="24"/>
+          <w:szCs w:val="24"/>
+        </w:rPr>
+        <w:t>код</w:t>
+      </w:r>
+      <w:proofErr w:type="spellEnd"/>
       <w:r>
         <w:rPr>
           <w:rFonts w:cstheme="minorHAnsi"/>
@@ -287,15 +612,57 @@
           <w:szCs w:val="24"/>
         </w:rPr>
       </w:pPr>
-      <w:r>
-        <w:rPr>
-          <w:rFonts w:cstheme="minorHAnsi"/>
-          <w:color w:val="000000" w:themeColor="text1"/>
-          <w:sz w:val="24"/>
-          <w:szCs w:val="24"/>
-        </w:rPr>
-        <w:t>Да има домейн</w:t>
-      </w:r>
+      <w:proofErr w:type="spellStart"/>
+      <w:r>
+        <w:rPr>
+          <w:rFonts w:cstheme="minorHAnsi"/>
+          <w:color w:val="000000" w:themeColor="text1"/>
+          <w:sz w:val="24"/>
+          <w:szCs w:val="24"/>
+        </w:rPr>
+        <w:t>Да</w:t>
+      </w:r>
+      <w:proofErr w:type="spellEnd"/>
+      <w:r>
+        <w:rPr>
+          <w:rFonts w:cstheme="minorHAnsi"/>
+          <w:color w:val="000000" w:themeColor="text1"/>
+          <w:sz w:val="24"/>
+          <w:szCs w:val="24"/>
+        </w:rPr>
+        <w:t xml:space="preserve"> </w:t>
+      </w:r>
+      <w:proofErr w:type="spellStart"/>
+      <w:r>
+        <w:rPr>
+          <w:rFonts w:cstheme="minorHAnsi"/>
+          <w:color w:val="000000" w:themeColor="text1"/>
+          <w:sz w:val="24"/>
+          <w:szCs w:val="24"/>
+        </w:rPr>
+        <w:t>има</w:t>
+      </w:r>
+      <w:proofErr w:type="spellEnd"/>
+      <w:r>
+        <w:rPr>
+          <w:rFonts w:cstheme="minorHAnsi"/>
+          <w:color w:val="000000" w:themeColor="text1"/>
+          <w:sz w:val="24"/>
+          <w:szCs w:val="24"/>
+        </w:rPr>
+        <w:t xml:space="preserve"> </w:t>
+      </w:r>
+      <w:proofErr w:type="spellStart"/>
+      <w:r>
+        <w:rPr>
+          <w:rFonts w:cstheme="minorHAnsi"/>
+          <w:color w:val="000000" w:themeColor="text1"/>
+          <w:sz w:val="24"/>
+          <w:szCs w:val="24"/>
+        </w:rPr>
+        <w:t>домейн</w:t>
+      </w:r>
+      <w:proofErr w:type="spellEnd"/>
       <w:r>
         <w:rPr>
           <w:rFonts w:cstheme="minorHAnsi"/>
@@ -325,7 +692,31 @@
           <w:sz w:val="24"/>
           <w:szCs w:val="24"/>
         </w:rPr>
-        <w:t xml:space="preserve"> (github pages)</w:t>
+        <w:t xml:space="preserve"> (</w:t>
+      </w:r>
+      <w:proofErr w:type="spellStart"/>
+      <w:r>
+        <w:rPr>
+          <w:rFonts w:cstheme="minorHAnsi"/>
+          <w:b/>
+          <w:bCs/>
+          <w:color w:val="9BBB59" w:themeColor="accent3"/>
+          <w:sz w:val="24"/>
+          <w:szCs w:val="24"/>
+        </w:rPr>
+        <w:t>github</w:t>
+      </w:r>
+      <w:proofErr w:type="spellEnd"/>
+      <w:r>
+        <w:rPr>
+          <w:rFonts w:cstheme="minorHAnsi"/>
+          <w:b/>
+          <w:bCs/>
+          <w:color w:val="9BBB59" w:themeColor="accent3"/>
+          <w:sz w:val="24"/>
+          <w:szCs w:val="24"/>
+        </w:rPr>
+        <w:t xml:space="preserve"> pages)</w:t>
       </w:r>
     </w:p>
     <w:p>
@@ -346,15 +737,57 @@
           <w:szCs w:val="24"/>
         </w:rPr>
       </w:pPr>
-      <w:r>
-        <w:rPr>
-          <w:rFonts w:cstheme="minorHAnsi"/>
-          <w:color w:val="000000" w:themeColor="text1"/>
-          <w:sz w:val="24"/>
-          <w:szCs w:val="24"/>
-        </w:rPr>
-        <w:t>Да е на хостинг</w:t>
-      </w:r>
+      <w:proofErr w:type="spellStart"/>
+      <w:r>
+        <w:rPr>
+          <w:rFonts w:cstheme="minorHAnsi"/>
+          <w:color w:val="000000" w:themeColor="text1"/>
+          <w:sz w:val="24"/>
+          <w:szCs w:val="24"/>
+        </w:rPr>
+        <w:t>Да</w:t>
+      </w:r>
+      <w:proofErr w:type="spellEnd"/>
+      <w:r>
+        <w:rPr>
+          <w:rFonts w:cstheme="minorHAnsi"/>
+          <w:color w:val="000000" w:themeColor="text1"/>
+          <w:sz w:val="24"/>
+          <w:szCs w:val="24"/>
+        </w:rPr>
+        <w:t xml:space="preserve"> е </w:t>
+      </w:r>
+      <w:proofErr w:type="spellStart"/>
+      <w:r>
+        <w:rPr>
+          <w:rFonts w:cstheme="minorHAnsi"/>
+          <w:color w:val="000000" w:themeColor="text1"/>
+          <w:sz w:val="24"/>
+          <w:szCs w:val="24"/>
+        </w:rPr>
+        <w:t>на</w:t>
+      </w:r>
+      <w:proofErr w:type="spellEnd"/>
+      <w:r>
+        <w:rPr>
+          <w:rFonts w:cstheme="minorHAnsi"/>
+          <w:color w:val="000000" w:themeColor="text1"/>
+          <w:sz w:val="24"/>
+          <w:szCs w:val="24"/>
+        </w:rPr>
+        <w:t xml:space="preserve"> </w:t>
+      </w:r>
+      <w:proofErr w:type="spellStart"/>
+      <w:r>
+        <w:rPr>
+          <w:rFonts w:cstheme="minorHAnsi"/>
+          <w:color w:val="000000" w:themeColor="text1"/>
+          <w:sz w:val="24"/>
+          <w:szCs w:val="24"/>
+        </w:rPr>
+        <w:t>хостинг</w:t>
+      </w:r>
+      <w:proofErr w:type="spellEnd"/>
       <w:r>
         <w:rPr>
           <w:rFonts w:cstheme="minorHAnsi"/>
@@ -384,7 +817,31 @@
           <w:sz w:val="24"/>
           <w:szCs w:val="24"/>
         </w:rPr>
-        <w:t xml:space="preserve"> (github pages)</w:t>
+        <w:t xml:space="preserve"> (</w:t>
+      </w:r>
+      <w:proofErr w:type="spellStart"/>
+      <w:r>
+        <w:rPr>
+          <w:rFonts w:cstheme="minorHAnsi"/>
+          <w:b/>
+          <w:bCs/>
+          <w:color w:val="9BBB59" w:themeColor="accent3"/>
+          <w:sz w:val="24"/>
+          <w:szCs w:val="24"/>
+        </w:rPr>
+        <w:t>github</w:t>
+      </w:r>
+      <w:proofErr w:type="spellEnd"/>
+      <w:r>
+        <w:rPr>
+          <w:rFonts w:cstheme="minorHAnsi"/>
+          <w:b/>
+          <w:bCs/>
+          <w:color w:val="9BBB59" w:themeColor="accent3"/>
+          <w:sz w:val="24"/>
+          <w:szCs w:val="24"/>
+        </w:rPr>
+        <w:t xml:space="preserve"> pages)</w:t>
       </w:r>
     </w:p>
     <w:p>
@@ -405,14 +862,45 @@
           <w:szCs w:val="24"/>
         </w:rPr>
       </w:pPr>
-      <w:r>
-        <w:rPr>
-          <w:rFonts w:cstheme="minorHAnsi"/>
-          <w:color w:val="000000" w:themeColor="text1"/>
-          <w:sz w:val="24"/>
-          <w:szCs w:val="24"/>
-        </w:rPr>
-        <w:t>Сайтът да има:</w:t>
+      <w:proofErr w:type="spellStart"/>
+      <w:r>
+        <w:rPr>
+          <w:rFonts w:cstheme="minorHAnsi"/>
+          <w:color w:val="000000" w:themeColor="text1"/>
+          <w:sz w:val="24"/>
+          <w:szCs w:val="24"/>
+        </w:rPr>
+        <w:t>Сайтът</w:t>
+      </w:r>
+      <w:proofErr w:type="spellEnd"/>
+      <w:r>
+        <w:rPr>
+          <w:rFonts w:cstheme="minorHAnsi"/>
+          <w:color w:val="000000" w:themeColor="text1"/>
+          <w:sz w:val="24"/>
+          <w:szCs w:val="24"/>
+        </w:rPr>
+        <w:t xml:space="preserve"> да </w:t>
+      </w:r>
+      <w:proofErr w:type="spellStart"/>
+      <w:r>
+        <w:rPr>
+          <w:rFonts w:cstheme="minorHAnsi"/>
+          <w:color w:val="000000" w:themeColor="text1"/>
+          <w:sz w:val="24"/>
+          <w:szCs w:val="24"/>
+        </w:rPr>
+        <w:t>има</w:t>
+      </w:r>
+      <w:proofErr w:type="spellEnd"/>
+      <w:r>
+        <w:rPr>
+          <w:rFonts w:cstheme="minorHAnsi"/>
+          <w:color w:val="000000" w:themeColor="text1"/>
+          <w:sz w:val="24"/>
+          <w:szCs w:val="24"/>
+        </w:rPr>
+        <w:t>:</w:t>
       </w:r>
       <w:r>
         <w:rPr>
@@ -609,14 +1097,45 @@
           <w:szCs w:val="24"/>
         </w:rPr>
       </w:pPr>
-      <w:r>
-        <w:rPr>
-          <w:rFonts w:cstheme="minorHAnsi"/>
-          <w:color w:val="000000" w:themeColor="text1"/>
-          <w:sz w:val="24"/>
-          <w:szCs w:val="24"/>
-        </w:rPr>
-        <w:t xml:space="preserve">Да има </w:t>
+      <w:proofErr w:type="spellStart"/>
+      <w:r>
+        <w:rPr>
+          <w:rFonts w:cstheme="minorHAnsi"/>
+          <w:color w:val="000000" w:themeColor="text1"/>
+          <w:sz w:val="24"/>
+          <w:szCs w:val="24"/>
+        </w:rPr>
+        <w:t>Да</w:t>
+      </w:r>
+      <w:proofErr w:type="spellEnd"/>
+      <w:r>
+        <w:rPr>
+          <w:rFonts w:cstheme="minorHAnsi"/>
+          <w:color w:val="000000" w:themeColor="text1"/>
+          <w:sz w:val="24"/>
+          <w:szCs w:val="24"/>
+        </w:rPr>
+        <w:t xml:space="preserve"> </w:t>
+      </w:r>
+      <w:proofErr w:type="spellStart"/>
+      <w:r>
+        <w:rPr>
+          <w:rFonts w:cstheme="minorHAnsi"/>
+          <w:color w:val="000000" w:themeColor="text1"/>
+          <w:sz w:val="24"/>
+          <w:szCs w:val="24"/>
+        </w:rPr>
+        <w:t>има</w:t>
+      </w:r>
+      <w:proofErr w:type="spellEnd"/>
+      <w:r>
+        <w:rPr>
+          <w:rFonts w:cstheme="minorHAnsi"/>
+          <w:color w:val="000000" w:themeColor="text1"/>
+          <w:sz w:val="24"/>
+          <w:szCs w:val="24"/>
+        </w:rPr>
+        <w:t xml:space="preserve"> </w:t>
       </w:r>
       <w:r>
         <w:rPr>
@@ -628,15 +1147,57 @@
         </w:rPr>
         <w:t xml:space="preserve">поне 5 </w:t>
       </w:r>
-      <w:r>
-        <w:rPr>
-          <w:rFonts w:cstheme="minorHAnsi"/>
-          <w:color w:val="000000" w:themeColor="text1"/>
-          <w:sz w:val="24"/>
-          <w:szCs w:val="24"/>
-        </w:rPr>
-        <w:t>страници с авторски текст</w:t>
-      </w:r>
+      <w:proofErr w:type="spellStart"/>
+      <w:r>
+        <w:rPr>
+          <w:rFonts w:cstheme="minorHAnsi"/>
+          <w:color w:val="000000" w:themeColor="text1"/>
+          <w:sz w:val="24"/>
+          <w:szCs w:val="24"/>
+        </w:rPr>
+        <w:t>страници</w:t>
+      </w:r>
+      <w:proofErr w:type="spellEnd"/>
+      <w:r>
+        <w:rPr>
+          <w:rFonts w:cstheme="minorHAnsi"/>
+          <w:color w:val="000000" w:themeColor="text1"/>
+          <w:sz w:val="24"/>
+          <w:szCs w:val="24"/>
+        </w:rPr>
+        <w:t xml:space="preserve"> с </w:t>
+      </w:r>
+      <w:proofErr w:type="spellStart"/>
+      <w:r>
+        <w:rPr>
+          <w:rFonts w:cstheme="minorHAnsi"/>
+          <w:color w:val="000000" w:themeColor="text1"/>
+          <w:sz w:val="24"/>
+          <w:szCs w:val="24"/>
+        </w:rPr>
+        <w:t>авторски</w:t>
+      </w:r>
+      <w:proofErr w:type="spellEnd"/>
+      <w:r>
+        <w:rPr>
+          <w:rFonts w:cstheme="minorHAnsi"/>
+          <w:color w:val="000000" w:themeColor="text1"/>
+          <w:sz w:val="24"/>
+          <w:szCs w:val="24"/>
+        </w:rPr>
+        <w:t xml:space="preserve"> </w:t>
+      </w:r>
+      <w:proofErr w:type="spellStart"/>
+      <w:r>
+        <w:rPr>
+          <w:rFonts w:cstheme="minorHAnsi"/>
+          <w:color w:val="000000" w:themeColor="text1"/>
+          <w:sz w:val="24"/>
+          <w:szCs w:val="24"/>
+        </w:rPr>
+        <w:t>текст</w:t>
+      </w:r>
+      <w:proofErr w:type="spellEnd"/>
       <w:r>
         <w:rPr>
           <w:rFonts w:cstheme="minorHAnsi"/>
@@ -676,15 +1237,57 @@
           <w:szCs w:val="24"/>
         </w:rPr>
       </w:pPr>
-      <w:r>
-        <w:rPr>
-          <w:rFonts w:cstheme="minorHAnsi"/>
-          <w:color w:val="000000" w:themeColor="text1"/>
-          <w:sz w:val="24"/>
-          <w:szCs w:val="24"/>
-        </w:rPr>
-        <w:t>Да няма пла</w:t>
-      </w:r>
+      <w:proofErr w:type="spellStart"/>
+      <w:r>
+        <w:rPr>
+          <w:rFonts w:cstheme="minorHAnsi"/>
+          <w:color w:val="000000" w:themeColor="text1"/>
+          <w:sz w:val="24"/>
+          <w:szCs w:val="24"/>
+        </w:rPr>
+        <w:t>Да</w:t>
+      </w:r>
+      <w:proofErr w:type="spellEnd"/>
+      <w:r>
+        <w:rPr>
+          <w:rFonts w:cstheme="minorHAnsi"/>
+          <w:color w:val="000000" w:themeColor="text1"/>
+          <w:sz w:val="24"/>
+          <w:szCs w:val="24"/>
+        </w:rPr>
+        <w:t xml:space="preserve"> </w:t>
+      </w:r>
+      <w:proofErr w:type="spellStart"/>
+      <w:r>
+        <w:rPr>
+          <w:rFonts w:cstheme="minorHAnsi"/>
+          <w:color w:val="000000" w:themeColor="text1"/>
+          <w:sz w:val="24"/>
+          <w:szCs w:val="24"/>
+        </w:rPr>
+        <w:t>няма</w:t>
+      </w:r>
+      <w:proofErr w:type="spellEnd"/>
+      <w:r>
+        <w:rPr>
+          <w:rFonts w:cstheme="minorHAnsi"/>
+          <w:color w:val="000000" w:themeColor="text1"/>
+          <w:sz w:val="24"/>
+          <w:szCs w:val="24"/>
+        </w:rPr>
+        <w:t xml:space="preserve"> </w:t>
+      </w:r>
+      <w:proofErr w:type="spellStart"/>
+      <w:r>
+        <w:rPr>
+          <w:rFonts w:cstheme="minorHAnsi"/>
+          <w:color w:val="000000" w:themeColor="text1"/>
+          <w:sz w:val="24"/>
+          <w:szCs w:val="24"/>
+        </w:rPr>
+        <w:t>пла</w:t>
+      </w:r>
+      <w:proofErr w:type="spellEnd"/>
       <w:r>
         <w:rPr>
           <w:rFonts w:cstheme="minorHAnsi"/>
@@ -695,6 +1298,7 @@
         </w:rPr>
         <w:t>г</w:t>
       </w:r>
+      <w:proofErr w:type="spellStart"/>
       <w:r>
         <w:rPr>
           <w:rFonts w:cstheme="minorHAnsi"/>
@@ -704,6 +1308,7 @@
         </w:rPr>
         <w:t>иатство</w:t>
       </w:r>
+      <w:proofErr w:type="spellEnd"/>
       <w:r>
         <w:rPr>
           <w:rFonts w:cstheme="minorHAnsi"/>
@@ -743,15 +1348,57 @@
           <w:szCs w:val="24"/>
         </w:rPr>
       </w:pPr>
-      <w:r>
-        <w:rPr>
-          <w:rFonts w:cstheme="minorHAnsi"/>
-          <w:color w:val="000000" w:themeColor="text1"/>
-          <w:sz w:val="24"/>
-          <w:szCs w:val="24"/>
-        </w:rPr>
-        <w:t>Дължина на съдържанието</w:t>
-      </w:r>
+      <w:proofErr w:type="spellStart"/>
+      <w:r>
+        <w:rPr>
+          <w:rFonts w:cstheme="minorHAnsi"/>
+          <w:color w:val="000000" w:themeColor="text1"/>
+          <w:sz w:val="24"/>
+          <w:szCs w:val="24"/>
+        </w:rPr>
+        <w:t>Дължина</w:t>
+      </w:r>
+      <w:proofErr w:type="spellEnd"/>
+      <w:r>
+        <w:rPr>
+          <w:rFonts w:cstheme="minorHAnsi"/>
+          <w:color w:val="000000" w:themeColor="text1"/>
+          <w:sz w:val="24"/>
+          <w:szCs w:val="24"/>
+        </w:rPr>
+        <w:t xml:space="preserve"> </w:t>
+      </w:r>
+      <w:proofErr w:type="spellStart"/>
+      <w:r>
+        <w:rPr>
+          <w:rFonts w:cstheme="minorHAnsi"/>
+          <w:color w:val="000000" w:themeColor="text1"/>
+          <w:sz w:val="24"/>
+          <w:szCs w:val="24"/>
+        </w:rPr>
+        <w:t>на</w:t>
+      </w:r>
+      <w:proofErr w:type="spellEnd"/>
+      <w:r>
+        <w:rPr>
+          <w:rFonts w:cstheme="minorHAnsi"/>
+          <w:color w:val="000000" w:themeColor="text1"/>
+          <w:sz w:val="24"/>
+          <w:szCs w:val="24"/>
+        </w:rPr>
+        <w:t xml:space="preserve"> </w:t>
+      </w:r>
+      <w:proofErr w:type="spellStart"/>
+      <w:r>
+        <w:rPr>
+          <w:rFonts w:cstheme="minorHAnsi"/>
+          <w:color w:val="000000" w:themeColor="text1"/>
+          <w:sz w:val="24"/>
+          <w:szCs w:val="24"/>
+        </w:rPr>
+        <w:t>съдържанието</w:t>
+      </w:r>
+      <w:proofErr w:type="spellEnd"/>
       <w:r>
         <w:rPr>
           <w:rFonts w:cstheme="minorHAnsi"/>
@@ -791,14 +1438,65 @@
           <w:szCs w:val="24"/>
         </w:rPr>
       </w:pPr>
-      <w:r>
-        <w:rPr>
-          <w:rFonts w:cstheme="minorHAnsi"/>
-          <w:color w:val="000000" w:themeColor="text1"/>
-          <w:sz w:val="24"/>
-          <w:szCs w:val="24"/>
-        </w:rPr>
-        <w:t xml:space="preserve">Да има поне </w:t>
+      <w:proofErr w:type="spellStart"/>
+      <w:r>
+        <w:rPr>
+          <w:rFonts w:cstheme="minorHAnsi"/>
+          <w:color w:val="000000" w:themeColor="text1"/>
+          <w:sz w:val="24"/>
+          <w:szCs w:val="24"/>
+        </w:rPr>
+        <w:t>Да</w:t>
+      </w:r>
+      <w:proofErr w:type="spellEnd"/>
+      <w:r>
+        <w:rPr>
+          <w:rFonts w:cstheme="minorHAnsi"/>
+          <w:color w:val="000000" w:themeColor="text1"/>
+          <w:sz w:val="24"/>
+          <w:szCs w:val="24"/>
+        </w:rPr>
+        <w:t xml:space="preserve"> </w:t>
+      </w:r>
+      <w:proofErr w:type="spellStart"/>
+      <w:r>
+        <w:rPr>
+          <w:rFonts w:cstheme="minorHAnsi"/>
+          <w:color w:val="000000" w:themeColor="text1"/>
+          <w:sz w:val="24"/>
+          <w:szCs w:val="24"/>
+        </w:rPr>
+        <w:t>има</w:t>
+      </w:r>
+      <w:proofErr w:type="spellEnd"/>
+      <w:r>
+        <w:rPr>
+          <w:rFonts w:cstheme="minorHAnsi"/>
+          <w:color w:val="000000" w:themeColor="text1"/>
+          <w:sz w:val="24"/>
+          <w:szCs w:val="24"/>
+        </w:rPr>
+        <w:t xml:space="preserve"> </w:t>
+      </w:r>
+      <w:proofErr w:type="spellStart"/>
+      <w:r>
+        <w:rPr>
+          <w:rFonts w:cstheme="minorHAnsi"/>
+          <w:color w:val="000000" w:themeColor="text1"/>
+          <w:sz w:val="24"/>
+          <w:szCs w:val="24"/>
+        </w:rPr>
+        <w:t>поне</w:t>
+      </w:r>
+      <w:proofErr w:type="spellEnd"/>
+      <w:r>
+        <w:rPr>
+          <w:rFonts w:cstheme="minorHAnsi"/>
+          <w:color w:val="000000" w:themeColor="text1"/>
+          <w:sz w:val="24"/>
+          <w:szCs w:val="24"/>
+        </w:rPr>
+        <w:t xml:space="preserve"> </w:t>
       </w:r>
       <w:r>
         <w:rPr>
@@ -810,6 +1508,7 @@
         </w:rPr>
         <w:t xml:space="preserve">8 </w:t>
       </w:r>
+      <w:proofErr w:type="spellStart"/>
       <w:r>
         <w:rPr>
           <w:rFonts w:cstheme="minorHAnsi"/>
@@ -819,6 +1518,7 @@
         </w:rPr>
         <w:t>изображения</w:t>
       </w:r>
+      <w:proofErr w:type="spellEnd"/>
       <w:r>
         <w:rPr>
           <w:rFonts w:cstheme="minorHAnsi"/>
@@ -858,15 +1558,117 @@
           <w:szCs w:val="24"/>
         </w:rPr>
       </w:pPr>
-      <w:r>
-        <w:rPr>
-          <w:rFonts w:cstheme="minorHAnsi"/>
-          <w:color w:val="000000" w:themeColor="text1"/>
-          <w:sz w:val="24"/>
-          <w:szCs w:val="24"/>
-        </w:rPr>
-        <w:t>Всички изображения да имат височина и ширина</w:t>
-      </w:r>
+      <w:proofErr w:type="spellStart"/>
+      <w:r>
+        <w:rPr>
+          <w:rFonts w:cstheme="minorHAnsi"/>
+          <w:color w:val="000000" w:themeColor="text1"/>
+          <w:sz w:val="24"/>
+          <w:szCs w:val="24"/>
+        </w:rPr>
+        <w:t>Всички</w:t>
+      </w:r>
+      <w:proofErr w:type="spellEnd"/>
+      <w:r>
+        <w:rPr>
+          <w:rFonts w:cstheme="minorHAnsi"/>
+          <w:color w:val="000000" w:themeColor="text1"/>
+          <w:sz w:val="24"/>
+          <w:szCs w:val="24"/>
+        </w:rPr>
+        <w:t xml:space="preserve"> </w:t>
+      </w:r>
+      <w:proofErr w:type="spellStart"/>
+      <w:r>
+        <w:rPr>
+          <w:rFonts w:cstheme="minorHAnsi"/>
+          <w:color w:val="000000" w:themeColor="text1"/>
+          <w:sz w:val="24"/>
+          <w:szCs w:val="24"/>
+        </w:rPr>
+        <w:t>изображения</w:t>
+      </w:r>
+      <w:proofErr w:type="spellEnd"/>
+      <w:r>
+        <w:rPr>
+          <w:rFonts w:cstheme="minorHAnsi"/>
+          <w:color w:val="000000" w:themeColor="text1"/>
+          <w:sz w:val="24"/>
+          <w:szCs w:val="24"/>
+        </w:rPr>
+        <w:t xml:space="preserve"> </w:t>
+      </w:r>
+      <w:proofErr w:type="spellStart"/>
+      <w:r>
+        <w:rPr>
+          <w:rFonts w:cstheme="minorHAnsi"/>
+          <w:color w:val="000000" w:themeColor="text1"/>
+          <w:sz w:val="24"/>
+          <w:szCs w:val="24"/>
+        </w:rPr>
+        <w:t>да</w:t>
+      </w:r>
+      <w:proofErr w:type="spellEnd"/>
+      <w:r>
+        <w:rPr>
+          <w:rFonts w:cstheme="minorHAnsi"/>
+          <w:color w:val="000000" w:themeColor="text1"/>
+          <w:sz w:val="24"/>
+          <w:szCs w:val="24"/>
+        </w:rPr>
+        <w:t xml:space="preserve"> </w:t>
+      </w:r>
+      <w:proofErr w:type="spellStart"/>
+      <w:r>
+        <w:rPr>
+          <w:rFonts w:cstheme="minorHAnsi"/>
+          <w:color w:val="000000" w:themeColor="text1"/>
+          <w:sz w:val="24"/>
+          <w:szCs w:val="24"/>
+        </w:rPr>
+        <w:t>имат</w:t>
+      </w:r>
+      <w:proofErr w:type="spellEnd"/>
+      <w:r>
+        <w:rPr>
+          <w:rFonts w:cstheme="minorHAnsi"/>
+          <w:color w:val="000000" w:themeColor="text1"/>
+          <w:sz w:val="24"/>
+          <w:szCs w:val="24"/>
+        </w:rPr>
+        <w:t xml:space="preserve"> </w:t>
+      </w:r>
+      <w:proofErr w:type="spellStart"/>
+      <w:r>
+        <w:rPr>
+          <w:rFonts w:cstheme="minorHAnsi"/>
+          <w:color w:val="000000" w:themeColor="text1"/>
+          <w:sz w:val="24"/>
+          <w:szCs w:val="24"/>
+        </w:rPr>
+        <w:t>височина</w:t>
+      </w:r>
+      <w:proofErr w:type="spellEnd"/>
+      <w:r>
+        <w:rPr>
+          <w:rFonts w:cstheme="minorHAnsi"/>
+          <w:color w:val="000000" w:themeColor="text1"/>
+          <w:sz w:val="24"/>
+          <w:szCs w:val="24"/>
+        </w:rPr>
+        <w:t xml:space="preserve"> и </w:t>
+      </w:r>
+      <w:proofErr w:type="spellStart"/>
+      <w:r>
+        <w:rPr>
+          <w:rFonts w:cstheme="minorHAnsi"/>
+          <w:color w:val="000000" w:themeColor="text1"/>
+          <w:sz w:val="24"/>
+          <w:szCs w:val="24"/>
+        </w:rPr>
+        <w:t>ширина</w:t>
+      </w:r>
+      <w:proofErr w:type="spellEnd"/>
       <w:r>
         <w:rPr>
           <w:rFonts w:cstheme="minorHAnsi"/>
@@ -887,8 +1689,6 @@
         </w:rPr>
         <w:t>V</w:t>
       </w:r>
-      <w:bookmarkStart w:id="0" w:name="_GoBack"/>
-      <w:bookmarkEnd w:id="0"/>
     </w:p>
     <w:p>
       <w:pPr>
@@ -908,15 +1708,97 @@
           <w:szCs w:val="24"/>
         </w:rPr>
       </w:pPr>
-      <w:r>
-        <w:rPr>
-          <w:rFonts w:cstheme="minorHAnsi"/>
-          <w:color w:val="000000" w:themeColor="text1"/>
-          <w:sz w:val="24"/>
-          <w:szCs w:val="24"/>
-        </w:rPr>
-        <w:t>Всички изображения да имат alt атрибут</w:t>
-      </w:r>
+      <w:proofErr w:type="spellStart"/>
+      <w:r>
+        <w:rPr>
+          <w:rFonts w:cstheme="minorHAnsi"/>
+          <w:color w:val="000000" w:themeColor="text1"/>
+          <w:sz w:val="24"/>
+          <w:szCs w:val="24"/>
+        </w:rPr>
+        <w:t>Всички</w:t>
+      </w:r>
+      <w:proofErr w:type="spellEnd"/>
+      <w:r>
+        <w:rPr>
+          <w:rFonts w:cstheme="minorHAnsi"/>
+          <w:color w:val="000000" w:themeColor="text1"/>
+          <w:sz w:val="24"/>
+          <w:szCs w:val="24"/>
+        </w:rPr>
+        <w:t xml:space="preserve"> </w:t>
+      </w:r>
+      <w:proofErr w:type="spellStart"/>
+      <w:r>
+        <w:rPr>
+          <w:rFonts w:cstheme="minorHAnsi"/>
+          <w:color w:val="000000" w:themeColor="text1"/>
+          <w:sz w:val="24"/>
+          <w:szCs w:val="24"/>
+        </w:rPr>
+        <w:t>изображения</w:t>
+      </w:r>
+      <w:proofErr w:type="spellEnd"/>
+      <w:r>
+        <w:rPr>
+          <w:rFonts w:cstheme="minorHAnsi"/>
+          <w:color w:val="000000" w:themeColor="text1"/>
+          <w:sz w:val="24"/>
+          <w:szCs w:val="24"/>
+        </w:rPr>
+        <w:t xml:space="preserve"> </w:t>
+      </w:r>
+      <w:proofErr w:type="spellStart"/>
+      <w:r>
+        <w:rPr>
+          <w:rFonts w:cstheme="minorHAnsi"/>
+          <w:color w:val="000000" w:themeColor="text1"/>
+          <w:sz w:val="24"/>
+          <w:szCs w:val="24"/>
+        </w:rPr>
+        <w:t>да</w:t>
+      </w:r>
+      <w:proofErr w:type="spellEnd"/>
+      <w:r>
+        <w:rPr>
+          <w:rFonts w:cstheme="minorHAnsi"/>
+          <w:color w:val="000000" w:themeColor="text1"/>
+          <w:sz w:val="24"/>
+          <w:szCs w:val="24"/>
+        </w:rPr>
+        <w:t xml:space="preserve"> </w:t>
+      </w:r>
+      <w:proofErr w:type="spellStart"/>
+      <w:r>
+        <w:rPr>
+          <w:rFonts w:cstheme="minorHAnsi"/>
+          <w:color w:val="000000" w:themeColor="text1"/>
+          <w:sz w:val="24"/>
+          <w:szCs w:val="24"/>
+        </w:rPr>
+        <w:t>имат</w:t>
+      </w:r>
+      <w:proofErr w:type="spellEnd"/>
+      <w:r>
+        <w:rPr>
+          <w:rFonts w:cstheme="minorHAnsi"/>
+          <w:color w:val="000000" w:themeColor="text1"/>
+          <w:sz w:val="24"/>
+          <w:szCs w:val="24"/>
+        </w:rPr>
+        <w:t xml:space="preserve"> alt </w:t>
+      </w:r>
+      <w:proofErr w:type="spellStart"/>
+      <w:r>
+        <w:rPr>
+          <w:rFonts w:cstheme="minorHAnsi"/>
+          <w:color w:val="000000" w:themeColor="text1"/>
+          <w:sz w:val="24"/>
+          <w:szCs w:val="24"/>
+        </w:rPr>
+        <w:t>атрибут</w:t>
+      </w:r>
+      <w:proofErr w:type="spellEnd"/>
       <w:r>
         <w:rPr>
           <w:rFonts w:cstheme="minorHAnsi"/>
@@ -956,15 +1838,97 @@
           <w:szCs w:val="24"/>
         </w:rPr>
       </w:pPr>
-      <w:r>
-        <w:rPr>
-          <w:rFonts w:cstheme="minorHAnsi"/>
-          <w:color w:val="000000" w:themeColor="text1"/>
-          <w:sz w:val="24"/>
-          <w:szCs w:val="24"/>
-        </w:rPr>
-        <w:t>Всички линкове да имат title атрибут</w:t>
-      </w:r>
+      <w:proofErr w:type="spellStart"/>
+      <w:r>
+        <w:rPr>
+          <w:rFonts w:cstheme="minorHAnsi"/>
+          <w:color w:val="000000" w:themeColor="text1"/>
+          <w:sz w:val="24"/>
+          <w:szCs w:val="24"/>
+        </w:rPr>
+        <w:t>Всички</w:t>
+      </w:r>
+      <w:proofErr w:type="spellEnd"/>
+      <w:r>
+        <w:rPr>
+          <w:rFonts w:cstheme="minorHAnsi"/>
+          <w:color w:val="000000" w:themeColor="text1"/>
+          <w:sz w:val="24"/>
+          <w:szCs w:val="24"/>
+        </w:rPr>
+        <w:t xml:space="preserve"> </w:t>
+      </w:r>
+      <w:proofErr w:type="spellStart"/>
+      <w:r>
+        <w:rPr>
+          <w:rFonts w:cstheme="minorHAnsi"/>
+          <w:color w:val="000000" w:themeColor="text1"/>
+          <w:sz w:val="24"/>
+          <w:szCs w:val="24"/>
+        </w:rPr>
+        <w:t>линкове</w:t>
+      </w:r>
+      <w:proofErr w:type="spellEnd"/>
+      <w:r>
+        <w:rPr>
+          <w:rFonts w:cstheme="minorHAnsi"/>
+          <w:color w:val="000000" w:themeColor="text1"/>
+          <w:sz w:val="24"/>
+          <w:szCs w:val="24"/>
+        </w:rPr>
+        <w:t xml:space="preserve"> </w:t>
+      </w:r>
+      <w:proofErr w:type="spellStart"/>
+      <w:r>
+        <w:rPr>
+          <w:rFonts w:cstheme="minorHAnsi"/>
+          <w:color w:val="000000" w:themeColor="text1"/>
+          <w:sz w:val="24"/>
+          <w:szCs w:val="24"/>
+        </w:rPr>
+        <w:t>да</w:t>
+      </w:r>
+      <w:proofErr w:type="spellEnd"/>
+      <w:r>
+        <w:rPr>
+          <w:rFonts w:cstheme="minorHAnsi"/>
+          <w:color w:val="000000" w:themeColor="text1"/>
+          <w:sz w:val="24"/>
+          <w:szCs w:val="24"/>
+        </w:rPr>
+        <w:t xml:space="preserve"> </w:t>
+      </w:r>
+      <w:proofErr w:type="spellStart"/>
+      <w:r>
+        <w:rPr>
+          <w:rFonts w:cstheme="minorHAnsi"/>
+          <w:color w:val="000000" w:themeColor="text1"/>
+          <w:sz w:val="24"/>
+          <w:szCs w:val="24"/>
+        </w:rPr>
+        <w:t>имат</w:t>
+      </w:r>
+      <w:proofErr w:type="spellEnd"/>
+      <w:r>
+        <w:rPr>
+          <w:rFonts w:cstheme="minorHAnsi"/>
+          <w:color w:val="000000" w:themeColor="text1"/>
+          <w:sz w:val="24"/>
+          <w:szCs w:val="24"/>
+        </w:rPr>
+        <w:t xml:space="preserve"> title </w:t>
+      </w:r>
+      <w:proofErr w:type="spellStart"/>
+      <w:r>
+        <w:rPr>
+          <w:rFonts w:cstheme="minorHAnsi"/>
+          <w:color w:val="000000" w:themeColor="text1"/>
+          <w:sz w:val="24"/>
+          <w:szCs w:val="24"/>
+        </w:rPr>
+        <w:t>атрибут</w:t>
+      </w:r>
+      <w:proofErr w:type="spellEnd"/>
       <w:r>
         <w:rPr>
           <w:rFonts w:cstheme="minorHAnsi"/>
@@ -1006,15 +1970,117 @@
           <w:szCs w:val="24"/>
         </w:rPr>
       </w:pPr>
-      <w:r>
-        <w:rPr>
-          <w:rFonts w:cstheme="minorHAnsi"/>
-          <w:color w:val="000000" w:themeColor="text1"/>
-          <w:sz w:val="24"/>
-          <w:szCs w:val="24"/>
-        </w:rPr>
-        <w:t>Да се използват където е удачно номерира</w:t>
-      </w:r>
+      <w:proofErr w:type="spellStart"/>
+      <w:r>
+        <w:rPr>
+          <w:rFonts w:cstheme="minorHAnsi"/>
+          <w:color w:val="000000" w:themeColor="text1"/>
+          <w:sz w:val="24"/>
+          <w:szCs w:val="24"/>
+        </w:rPr>
+        <w:t>Да</w:t>
+      </w:r>
+      <w:proofErr w:type="spellEnd"/>
+      <w:r>
+        <w:rPr>
+          <w:rFonts w:cstheme="minorHAnsi"/>
+          <w:color w:val="000000" w:themeColor="text1"/>
+          <w:sz w:val="24"/>
+          <w:szCs w:val="24"/>
+        </w:rPr>
+        <w:t xml:space="preserve"> </w:t>
+      </w:r>
+      <w:proofErr w:type="spellStart"/>
+      <w:r>
+        <w:rPr>
+          <w:rFonts w:cstheme="minorHAnsi"/>
+          <w:color w:val="000000" w:themeColor="text1"/>
+          <w:sz w:val="24"/>
+          <w:szCs w:val="24"/>
+        </w:rPr>
+        <w:t>се</w:t>
+      </w:r>
+      <w:proofErr w:type="spellEnd"/>
+      <w:r>
+        <w:rPr>
+          <w:rFonts w:cstheme="minorHAnsi"/>
+          <w:color w:val="000000" w:themeColor="text1"/>
+          <w:sz w:val="24"/>
+          <w:szCs w:val="24"/>
+        </w:rPr>
+        <w:t xml:space="preserve"> </w:t>
+      </w:r>
+      <w:proofErr w:type="spellStart"/>
+      <w:r>
+        <w:rPr>
+          <w:rFonts w:cstheme="minorHAnsi"/>
+          <w:color w:val="000000" w:themeColor="text1"/>
+          <w:sz w:val="24"/>
+          <w:szCs w:val="24"/>
+        </w:rPr>
+        <w:t>използват</w:t>
+      </w:r>
+      <w:proofErr w:type="spellEnd"/>
+      <w:r>
+        <w:rPr>
+          <w:rFonts w:cstheme="minorHAnsi"/>
+          <w:color w:val="000000" w:themeColor="text1"/>
+          <w:sz w:val="24"/>
+          <w:szCs w:val="24"/>
+        </w:rPr>
+        <w:t xml:space="preserve"> </w:t>
+      </w:r>
+      <w:proofErr w:type="spellStart"/>
+      <w:r>
+        <w:rPr>
+          <w:rFonts w:cstheme="minorHAnsi"/>
+          <w:color w:val="000000" w:themeColor="text1"/>
+          <w:sz w:val="24"/>
+          <w:szCs w:val="24"/>
+        </w:rPr>
+        <w:t>където</w:t>
+      </w:r>
+      <w:proofErr w:type="spellEnd"/>
+      <w:r>
+        <w:rPr>
+          <w:rFonts w:cstheme="minorHAnsi"/>
+          <w:color w:val="000000" w:themeColor="text1"/>
+          <w:sz w:val="24"/>
+          <w:szCs w:val="24"/>
+        </w:rPr>
+        <w:t xml:space="preserve"> е </w:t>
+      </w:r>
+      <w:proofErr w:type="spellStart"/>
+      <w:r>
+        <w:rPr>
+          <w:rFonts w:cstheme="minorHAnsi"/>
+          <w:color w:val="000000" w:themeColor="text1"/>
+          <w:sz w:val="24"/>
+          <w:szCs w:val="24"/>
+        </w:rPr>
+        <w:t>удачно</w:t>
+      </w:r>
+      <w:proofErr w:type="spellEnd"/>
+      <w:r>
+        <w:rPr>
+          <w:rFonts w:cstheme="minorHAnsi"/>
+          <w:color w:val="000000" w:themeColor="text1"/>
+          <w:sz w:val="24"/>
+          <w:szCs w:val="24"/>
+        </w:rPr>
+        <w:t xml:space="preserve"> </w:t>
+      </w:r>
+      <w:proofErr w:type="spellStart"/>
+      <w:r>
+        <w:rPr>
+          <w:rFonts w:cstheme="minorHAnsi"/>
+          <w:color w:val="000000" w:themeColor="text1"/>
+          <w:sz w:val="24"/>
+          <w:szCs w:val="24"/>
+        </w:rPr>
+        <w:t>номерира</w:t>
+      </w:r>
+      <w:proofErr w:type="spellEnd"/>
       <w:r>
         <w:rPr>
           <w:rFonts w:cstheme="minorHAnsi"/>
@@ -1032,7 +2098,67 @@
           <w:sz w:val="24"/>
           <w:szCs w:val="24"/>
         </w:rPr>
-        <w:t xml:space="preserve">и и неномерирани списъци </w:t>
+        <w:t xml:space="preserve">и </w:t>
+      </w:r>
+      <w:proofErr w:type="spellStart"/>
+      <w:r>
+        <w:rPr>
+          <w:rFonts w:cstheme="minorHAnsi"/>
+          <w:color w:val="000000" w:themeColor="text1"/>
+          <w:sz w:val="24"/>
+          <w:szCs w:val="24"/>
+        </w:rPr>
+        <w:t>и</w:t>
+      </w:r>
+      <w:proofErr w:type="spellEnd"/>
+      <w:r>
+        <w:rPr>
+          <w:rFonts w:cstheme="minorHAnsi"/>
+          <w:color w:val="000000" w:themeColor="text1"/>
+          <w:sz w:val="24"/>
+          <w:szCs w:val="24"/>
+        </w:rPr>
+        <w:t xml:space="preserve"> </w:t>
+      </w:r>
+      <w:proofErr w:type="spellStart"/>
+      <w:r>
+        <w:rPr>
+          <w:rFonts w:cstheme="minorHAnsi"/>
+          <w:color w:val="000000" w:themeColor="text1"/>
+          <w:sz w:val="24"/>
+          <w:szCs w:val="24"/>
+        </w:rPr>
+        <w:t>неномерирани</w:t>
+      </w:r>
+      <w:proofErr w:type="spellEnd"/>
+      <w:r>
+        <w:rPr>
+          <w:rFonts w:cstheme="minorHAnsi"/>
+          <w:color w:val="000000" w:themeColor="text1"/>
+          <w:sz w:val="24"/>
+          <w:szCs w:val="24"/>
+        </w:rPr>
+        <w:t xml:space="preserve"> </w:t>
+      </w:r>
+      <w:proofErr w:type="spellStart"/>
+      <w:r>
+        <w:rPr>
+          <w:rFonts w:cstheme="minorHAnsi"/>
+          <w:color w:val="000000" w:themeColor="text1"/>
+          <w:sz w:val="24"/>
+          <w:szCs w:val="24"/>
+        </w:rPr>
+        <w:t>списъци</w:t>
+      </w:r>
+      <w:proofErr w:type="spellEnd"/>
+      <w:r>
+        <w:rPr>
+          <w:rFonts w:cstheme="minorHAnsi"/>
+          <w:color w:val="000000" w:themeColor="text1"/>
+          <w:sz w:val="24"/>
+          <w:szCs w:val="24"/>
+        </w:rPr>
+        <w:t xml:space="preserve"> </w:t>
       </w:r>
       <w:r>
         <w:rPr>
@@ -1044,6 +2170,7 @@
         </w:rPr>
         <w:t>(</w:t>
       </w:r>
+      <w:proofErr w:type="spellStart"/>
       <w:r>
         <w:rPr>
           <w:rFonts w:cstheme="minorHAnsi"/>
@@ -1053,6 +2180,7 @@
         </w:rPr>
         <w:t>задължително</w:t>
       </w:r>
+      <w:proofErr w:type="spellEnd"/>
       <w:r>
         <w:rPr>
           <w:rFonts w:cstheme="minorHAnsi"/>
@@ -1063,15 +2191,37 @@
         </w:rPr>
         <w:t xml:space="preserve"> </w:t>
       </w:r>
-      <w:r>
-        <w:rPr>
-          <w:rFonts w:cstheme="minorHAnsi"/>
-          <w:color w:val="000000" w:themeColor="text1"/>
-          <w:sz w:val="24"/>
-          <w:szCs w:val="24"/>
-        </w:rPr>
-        <w:t>при менютата</w:t>
-      </w:r>
+      <w:proofErr w:type="spellStart"/>
+      <w:r>
+        <w:rPr>
+          <w:rFonts w:cstheme="minorHAnsi"/>
+          <w:color w:val="000000" w:themeColor="text1"/>
+          <w:sz w:val="24"/>
+          <w:szCs w:val="24"/>
+        </w:rPr>
+        <w:t>при</w:t>
+      </w:r>
+      <w:proofErr w:type="spellEnd"/>
+      <w:r>
+        <w:rPr>
+          <w:rFonts w:cstheme="minorHAnsi"/>
+          <w:color w:val="000000" w:themeColor="text1"/>
+          <w:sz w:val="24"/>
+          <w:szCs w:val="24"/>
+        </w:rPr>
+        <w:t xml:space="preserve"> </w:t>
+      </w:r>
+      <w:proofErr w:type="spellStart"/>
+      <w:r>
+        <w:rPr>
+          <w:rFonts w:cstheme="minorHAnsi"/>
+          <w:color w:val="000000" w:themeColor="text1"/>
+          <w:sz w:val="24"/>
+          <w:szCs w:val="24"/>
+        </w:rPr>
+        <w:t>менютата</w:t>
+      </w:r>
+      <w:proofErr w:type="spellEnd"/>
       <w:r>
         <w:rPr>
           <w:rFonts w:cstheme="minorHAnsi"/>
@@ -1121,14 +2271,45 @@
           <w:szCs w:val="24"/>
         </w:rPr>
       </w:pPr>
-      <w:r>
-        <w:rPr>
-          <w:rFonts w:cstheme="minorHAnsi"/>
-          <w:color w:val="000000" w:themeColor="text1"/>
-          <w:sz w:val="24"/>
-          <w:szCs w:val="24"/>
-        </w:rPr>
-        <w:t>Дизайна да е responsive</w:t>
+      <w:proofErr w:type="spellStart"/>
+      <w:r>
+        <w:rPr>
+          <w:rFonts w:cstheme="minorHAnsi"/>
+          <w:color w:val="000000" w:themeColor="text1"/>
+          <w:sz w:val="24"/>
+          <w:szCs w:val="24"/>
+        </w:rPr>
+        <w:t>Дизайна</w:t>
+      </w:r>
+      <w:proofErr w:type="spellEnd"/>
+      <w:r>
+        <w:rPr>
+          <w:rFonts w:cstheme="minorHAnsi"/>
+          <w:color w:val="000000" w:themeColor="text1"/>
+          <w:sz w:val="24"/>
+          <w:szCs w:val="24"/>
+        </w:rPr>
+        <w:t xml:space="preserve"> </w:t>
+      </w:r>
+      <w:proofErr w:type="spellStart"/>
+      <w:r>
+        <w:rPr>
+          <w:rFonts w:cstheme="minorHAnsi"/>
+          <w:color w:val="000000" w:themeColor="text1"/>
+          <w:sz w:val="24"/>
+          <w:szCs w:val="24"/>
+        </w:rPr>
+        <w:t>да</w:t>
+      </w:r>
+      <w:proofErr w:type="spellEnd"/>
+      <w:r>
+        <w:rPr>
+          <w:rFonts w:cstheme="minorHAnsi"/>
+          <w:color w:val="000000" w:themeColor="text1"/>
+          <w:sz w:val="24"/>
+          <w:szCs w:val="24"/>
+        </w:rPr>
+        <w:t xml:space="preserve"> е responsive</w:t>
       </w:r>
       <w:r>
         <w:rPr>
@@ -1169,15 +2350,77 @@
           <w:szCs w:val="24"/>
         </w:rPr>
       </w:pPr>
-      <w:r>
-        <w:rPr>
-          <w:rFonts w:cstheme="minorHAnsi"/>
-          <w:color w:val="000000" w:themeColor="text1"/>
-          <w:sz w:val="24"/>
-          <w:szCs w:val="24"/>
-        </w:rPr>
-        <w:t>Поне една изходяща връзка</w:t>
-      </w:r>
+      <w:proofErr w:type="spellStart"/>
+      <w:r>
+        <w:rPr>
+          <w:rFonts w:cstheme="minorHAnsi"/>
+          <w:color w:val="000000" w:themeColor="text1"/>
+          <w:sz w:val="24"/>
+          <w:szCs w:val="24"/>
+        </w:rPr>
+        <w:t>Поне</w:t>
+      </w:r>
+      <w:proofErr w:type="spellEnd"/>
+      <w:r>
+        <w:rPr>
+          <w:rFonts w:cstheme="minorHAnsi"/>
+          <w:color w:val="000000" w:themeColor="text1"/>
+          <w:sz w:val="24"/>
+          <w:szCs w:val="24"/>
+        </w:rPr>
+        <w:t xml:space="preserve"> </w:t>
+      </w:r>
+      <w:proofErr w:type="spellStart"/>
+      <w:r>
+        <w:rPr>
+          <w:rFonts w:cstheme="minorHAnsi"/>
+          <w:color w:val="000000" w:themeColor="text1"/>
+          <w:sz w:val="24"/>
+          <w:szCs w:val="24"/>
+        </w:rPr>
+        <w:t>една</w:t>
+      </w:r>
+      <w:proofErr w:type="spellEnd"/>
+      <w:r>
+        <w:rPr>
+          <w:rFonts w:cstheme="minorHAnsi"/>
+          <w:color w:val="000000" w:themeColor="text1"/>
+          <w:sz w:val="24"/>
+          <w:szCs w:val="24"/>
+        </w:rPr>
+        <w:t xml:space="preserve"> </w:t>
+      </w:r>
+      <w:proofErr w:type="spellStart"/>
+      <w:r>
+        <w:rPr>
+          <w:rFonts w:cstheme="minorHAnsi"/>
+          <w:color w:val="000000" w:themeColor="text1"/>
+          <w:sz w:val="24"/>
+          <w:szCs w:val="24"/>
+        </w:rPr>
+        <w:t>изходяща</w:t>
+      </w:r>
+      <w:proofErr w:type="spellEnd"/>
+      <w:r>
+        <w:rPr>
+          <w:rFonts w:cstheme="minorHAnsi"/>
+          <w:color w:val="000000" w:themeColor="text1"/>
+          <w:sz w:val="24"/>
+          <w:szCs w:val="24"/>
+        </w:rPr>
+        <w:t xml:space="preserve"> </w:t>
+      </w:r>
+      <w:proofErr w:type="spellStart"/>
+      <w:r>
+        <w:rPr>
+          <w:rFonts w:cstheme="minorHAnsi"/>
+          <w:color w:val="000000" w:themeColor="text1"/>
+          <w:sz w:val="24"/>
+          <w:szCs w:val="24"/>
+        </w:rPr>
+        <w:t>връзка</w:t>
+      </w:r>
+      <w:proofErr w:type="spellEnd"/>
       <w:r>
         <w:rPr>
           <w:rFonts w:cstheme="minorHAnsi"/>
@@ -1217,15 +2460,77 @@
           <w:szCs w:val="24"/>
         </w:rPr>
       </w:pPr>
-      <w:r>
-        <w:rPr>
-          <w:rFonts w:cstheme="minorHAnsi"/>
-          <w:color w:val="000000" w:themeColor="text1"/>
-          <w:sz w:val="24"/>
-          <w:szCs w:val="24"/>
-        </w:rPr>
-        <w:t>Поне една входяща връзка</w:t>
-      </w:r>
+      <w:proofErr w:type="spellStart"/>
+      <w:r>
+        <w:rPr>
+          <w:rFonts w:cstheme="minorHAnsi"/>
+          <w:color w:val="000000" w:themeColor="text1"/>
+          <w:sz w:val="24"/>
+          <w:szCs w:val="24"/>
+        </w:rPr>
+        <w:t>Поне</w:t>
+      </w:r>
+      <w:proofErr w:type="spellEnd"/>
+      <w:r>
+        <w:rPr>
+          <w:rFonts w:cstheme="minorHAnsi"/>
+          <w:color w:val="000000" w:themeColor="text1"/>
+          <w:sz w:val="24"/>
+          <w:szCs w:val="24"/>
+        </w:rPr>
+        <w:t xml:space="preserve"> </w:t>
+      </w:r>
+      <w:proofErr w:type="spellStart"/>
+      <w:r>
+        <w:rPr>
+          <w:rFonts w:cstheme="minorHAnsi"/>
+          <w:color w:val="000000" w:themeColor="text1"/>
+          <w:sz w:val="24"/>
+          <w:szCs w:val="24"/>
+        </w:rPr>
+        <w:t>една</w:t>
+      </w:r>
+      <w:proofErr w:type="spellEnd"/>
+      <w:r>
+        <w:rPr>
+          <w:rFonts w:cstheme="minorHAnsi"/>
+          <w:color w:val="000000" w:themeColor="text1"/>
+          <w:sz w:val="24"/>
+          <w:szCs w:val="24"/>
+        </w:rPr>
+        <w:t xml:space="preserve"> </w:t>
+      </w:r>
+      <w:proofErr w:type="spellStart"/>
+      <w:r>
+        <w:rPr>
+          <w:rFonts w:cstheme="minorHAnsi"/>
+          <w:color w:val="000000" w:themeColor="text1"/>
+          <w:sz w:val="24"/>
+          <w:szCs w:val="24"/>
+        </w:rPr>
+        <w:t>входяща</w:t>
+      </w:r>
+      <w:proofErr w:type="spellEnd"/>
+      <w:r>
+        <w:rPr>
+          <w:rFonts w:cstheme="minorHAnsi"/>
+          <w:color w:val="000000" w:themeColor="text1"/>
+          <w:sz w:val="24"/>
+          <w:szCs w:val="24"/>
+        </w:rPr>
+        <w:t xml:space="preserve"> </w:t>
+      </w:r>
+      <w:proofErr w:type="spellStart"/>
+      <w:r>
+        <w:rPr>
+          <w:rFonts w:cstheme="minorHAnsi"/>
+          <w:color w:val="000000" w:themeColor="text1"/>
+          <w:sz w:val="24"/>
+          <w:szCs w:val="24"/>
+        </w:rPr>
+        <w:t>връзка</w:t>
+      </w:r>
+      <w:proofErr w:type="spellEnd"/>
       <w:r>
         <w:rPr>
           <w:rFonts w:cstheme="minorHAnsi"/>
@@ -1265,15 +2570,77 @@
           <w:szCs w:val="24"/>
         </w:rPr>
       </w:pPr>
-      <w:r>
-        <w:rPr>
-          <w:rFonts w:cstheme="minorHAnsi"/>
-          <w:color w:val="000000" w:themeColor="text1"/>
-          <w:sz w:val="24"/>
-          <w:szCs w:val="24"/>
-        </w:rPr>
-        <w:t>Вътрешни връзки между страниците</w:t>
-      </w:r>
+      <w:proofErr w:type="spellStart"/>
+      <w:r>
+        <w:rPr>
+          <w:rFonts w:cstheme="minorHAnsi"/>
+          <w:color w:val="000000" w:themeColor="text1"/>
+          <w:sz w:val="24"/>
+          <w:szCs w:val="24"/>
+        </w:rPr>
+        <w:t>Вътрешни</w:t>
+      </w:r>
+      <w:proofErr w:type="spellEnd"/>
+      <w:r>
+        <w:rPr>
+          <w:rFonts w:cstheme="minorHAnsi"/>
+          <w:color w:val="000000" w:themeColor="text1"/>
+          <w:sz w:val="24"/>
+          <w:szCs w:val="24"/>
+        </w:rPr>
+        <w:t xml:space="preserve"> </w:t>
+      </w:r>
+      <w:proofErr w:type="spellStart"/>
+      <w:r>
+        <w:rPr>
+          <w:rFonts w:cstheme="minorHAnsi"/>
+          <w:color w:val="000000" w:themeColor="text1"/>
+          <w:sz w:val="24"/>
+          <w:szCs w:val="24"/>
+        </w:rPr>
+        <w:t>връзки</w:t>
+      </w:r>
+      <w:proofErr w:type="spellEnd"/>
+      <w:r>
+        <w:rPr>
+          <w:rFonts w:cstheme="minorHAnsi"/>
+          <w:color w:val="000000" w:themeColor="text1"/>
+          <w:sz w:val="24"/>
+          <w:szCs w:val="24"/>
+        </w:rPr>
+        <w:t xml:space="preserve"> </w:t>
+      </w:r>
+      <w:proofErr w:type="spellStart"/>
+      <w:r>
+        <w:rPr>
+          <w:rFonts w:cstheme="minorHAnsi"/>
+          <w:color w:val="000000" w:themeColor="text1"/>
+          <w:sz w:val="24"/>
+          <w:szCs w:val="24"/>
+        </w:rPr>
+        <w:t>между</w:t>
+      </w:r>
+      <w:proofErr w:type="spellEnd"/>
+      <w:r>
+        <w:rPr>
+          <w:rFonts w:cstheme="minorHAnsi"/>
+          <w:color w:val="000000" w:themeColor="text1"/>
+          <w:sz w:val="24"/>
+          <w:szCs w:val="24"/>
+        </w:rPr>
+        <w:t xml:space="preserve"> </w:t>
+      </w:r>
+      <w:proofErr w:type="spellStart"/>
+      <w:r>
+        <w:rPr>
+          <w:rFonts w:cstheme="minorHAnsi"/>
+          <w:color w:val="000000" w:themeColor="text1"/>
+          <w:sz w:val="24"/>
+          <w:szCs w:val="24"/>
+        </w:rPr>
+        <w:t>страниците</w:t>
+      </w:r>
+      <w:proofErr w:type="spellEnd"/>
       <w:r>
         <w:rPr>
           <w:rFonts w:cstheme="minorHAnsi"/>
@@ -1313,15 +2680,37 @@
           <w:szCs w:val="24"/>
         </w:rPr>
       </w:pPr>
-      <w:r>
-        <w:rPr>
-          <w:rFonts w:cstheme="minorHAnsi"/>
-          <w:color w:val="000000" w:themeColor="text1"/>
-          <w:sz w:val="24"/>
-          <w:szCs w:val="24"/>
-        </w:rPr>
-        <w:t>Четими URL адреси</w:t>
-      </w:r>
+      <w:proofErr w:type="spellStart"/>
+      <w:r>
+        <w:rPr>
+          <w:rFonts w:cstheme="minorHAnsi"/>
+          <w:color w:val="000000" w:themeColor="text1"/>
+          <w:sz w:val="24"/>
+          <w:szCs w:val="24"/>
+        </w:rPr>
+        <w:t>Четими</w:t>
+      </w:r>
+      <w:proofErr w:type="spellEnd"/>
+      <w:r>
+        <w:rPr>
+          <w:rFonts w:cstheme="minorHAnsi"/>
+          <w:color w:val="000000" w:themeColor="text1"/>
+          <w:sz w:val="24"/>
+          <w:szCs w:val="24"/>
+        </w:rPr>
+        <w:t xml:space="preserve"> URL </w:t>
+      </w:r>
+      <w:proofErr w:type="spellStart"/>
+      <w:r>
+        <w:rPr>
+          <w:rFonts w:cstheme="minorHAnsi"/>
+          <w:color w:val="000000" w:themeColor="text1"/>
+          <w:sz w:val="24"/>
+          <w:szCs w:val="24"/>
+        </w:rPr>
+        <w:t>адреси</w:t>
+      </w:r>
+      <w:proofErr w:type="spellEnd"/>
       <w:r>
         <w:rPr>
           <w:rFonts w:cstheme="minorHAnsi"/>
@@ -1362,14 +2751,65 @@
           <w:szCs w:val="24"/>
         </w:rPr>
       </w:pPr>
-      <w:r>
-        <w:rPr>
-          <w:rFonts w:cstheme="minorHAnsi"/>
-          <w:color w:val="000000" w:themeColor="text1"/>
-          <w:sz w:val="24"/>
-          <w:szCs w:val="24"/>
-        </w:rPr>
-        <w:t>Ключови думи в URL</w:t>
+      <w:proofErr w:type="spellStart"/>
+      <w:r>
+        <w:rPr>
+          <w:rFonts w:cstheme="minorHAnsi"/>
+          <w:color w:val="000000" w:themeColor="text1"/>
+          <w:sz w:val="24"/>
+          <w:szCs w:val="24"/>
+        </w:rPr>
+        <w:t>Ключови</w:t>
+      </w:r>
+      <w:proofErr w:type="spellEnd"/>
+      <w:r>
+        <w:rPr>
+          <w:rFonts w:cstheme="minorHAnsi"/>
+          <w:color w:val="000000" w:themeColor="text1"/>
+          <w:sz w:val="24"/>
+          <w:szCs w:val="24"/>
+        </w:rPr>
+        <w:t xml:space="preserve"> </w:t>
+      </w:r>
+      <w:proofErr w:type="spellStart"/>
+      <w:r>
+        <w:rPr>
+          <w:rFonts w:cstheme="minorHAnsi"/>
+          <w:color w:val="000000" w:themeColor="text1"/>
+          <w:sz w:val="24"/>
+          <w:szCs w:val="24"/>
+        </w:rPr>
+        <w:t>думи</w:t>
+      </w:r>
+      <w:proofErr w:type="spellEnd"/>
+      <w:r>
+        <w:rPr>
+          <w:rFonts w:cstheme="minorHAnsi"/>
+          <w:color w:val="000000" w:themeColor="text1"/>
+          <w:sz w:val="24"/>
+          <w:szCs w:val="24"/>
+        </w:rPr>
+        <w:t xml:space="preserve"> в URL</w:t>
+      </w:r>
+      <w:r>
+        <w:rPr>
+          <w:rFonts w:cstheme="minorHAnsi"/>
+          <w:color w:val="000000" w:themeColor="text1"/>
+          <w:sz w:val="24"/>
+          <w:szCs w:val="24"/>
+        </w:rPr>
+        <w:t xml:space="preserve"> </w:t>
+      </w:r>
+      <w:r>
+        <w:rPr>
+          <w:rFonts w:cstheme="minorHAnsi"/>
+          <w:b/>
+          <w:bCs/>
+          <w:color w:val="9BBB59" w:themeColor="accent3"/>
+          <w:sz w:val="24"/>
+          <w:szCs w:val="24"/>
+        </w:rPr>
+        <w:t>V</w:t>
       </w:r>
     </w:p>
     <w:p>
@@ -1390,15 +2830,57 @@
           <w:szCs w:val="24"/>
         </w:rPr>
       </w:pPr>
-      <w:r>
-        <w:rPr>
-          <w:rFonts w:cstheme="minorHAnsi"/>
-          <w:color w:val="000000" w:themeColor="text1"/>
-          <w:sz w:val="24"/>
-          <w:szCs w:val="24"/>
-        </w:rPr>
-        <w:t>Ключови думи в домейна</w:t>
-      </w:r>
+      <w:proofErr w:type="spellStart"/>
+      <w:r>
+        <w:rPr>
+          <w:rFonts w:cstheme="minorHAnsi"/>
+          <w:color w:val="000000" w:themeColor="text1"/>
+          <w:sz w:val="24"/>
+          <w:szCs w:val="24"/>
+        </w:rPr>
+        <w:t>Ключови</w:t>
+      </w:r>
+      <w:proofErr w:type="spellEnd"/>
+      <w:r>
+        <w:rPr>
+          <w:rFonts w:cstheme="minorHAnsi"/>
+          <w:color w:val="000000" w:themeColor="text1"/>
+          <w:sz w:val="24"/>
+          <w:szCs w:val="24"/>
+        </w:rPr>
+        <w:t xml:space="preserve"> </w:t>
+      </w:r>
+      <w:proofErr w:type="spellStart"/>
+      <w:r>
+        <w:rPr>
+          <w:rFonts w:cstheme="minorHAnsi"/>
+          <w:color w:val="000000" w:themeColor="text1"/>
+          <w:sz w:val="24"/>
+          <w:szCs w:val="24"/>
+        </w:rPr>
+        <w:t>думи</w:t>
+      </w:r>
+      <w:proofErr w:type="spellEnd"/>
+      <w:r>
+        <w:rPr>
+          <w:rFonts w:cstheme="minorHAnsi"/>
+          <w:color w:val="000000" w:themeColor="text1"/>
+          <w:sz w:val="24"/>
+          <w:szCs w:val="24"/>
+        </w:rPr>
+        <w:t xml:space="preserve"> в </w:t>
+      </w:r>
+      <w:proofErr w:type="spellStart"/>
+      <w:r>
+        <w:rPr>
+          <w:rFonts w:cstheme="minorHAnsi"/>
+          <w:color w:val="000000" w:themeColor="text1"/>
+          <w:sz w:val="24"/>
+          <w:szCs w:val="24"/>
+        </w:rPr>
+        <w:t>домейна</w:t>
+      </w:r>
+      <w:proofErr w:type="spellEnd"/>
       <w:r>
         <w:rPr>
           <w:rFonts w:cstheme="minorHAnsi"/>
@@ -1428,7 +2910,31 @@
           <w:sz w:val="24"/>
           <w:szCs w:val="24"/>
         </w:rPr>
-        <w:t xml:space="preserve"> (auto-generated domain by github pages)</w:t>
+        <w:t xml:space="preserve"> (auto-generated domain by </w:t>
+      </w:r>
+      <w:proofErr w:type="spellStart"/>
+      <w:r>
+        <w:rPr>
+          <w:rFonts w:cstheme="minorHAnsi"/>
+          <w:b/>
+          <w:bCs/>
+          <w:color w:val="FF0000"/>
+          <w:sz w:val="24"/>
+          <w:szCs w:val="24"/>
+        </w:rPr>
+        <w:t>github</w:t>
+      </w:r>
+      <w:proofErr w:type="spellEnd"/>
+      <w:r>
+        <w:rPr>
+          <w:rFonts w:cstheme="minorHAnsi"/>
+          <w:b/>
+          <w:bCs/>
+          <w:color w:val="FF0000"/>
+          <w:sz w:val="24"/>
+          <w:szCs w:val="24"/>
+        </w:rPr>
+        <w:t xml:space="preserve"> pages)</w:t>
       </w:r>
     </w:p>
     <w:p>
@@ -1449,14 +2955,85 @@
           <w:szCs w:val="24"/>
         </w:rPr>
       </w:pPr>
-      <w:r>
-        <w:rPr>
-          <w:rFonts w:cstheme="minorHAnsi"/>
-          <w:color w:val="000000" w:themeColor="text1"/>
-          <w:sz w:val="24"/>
-          <w:szCs w:val="24"/>
-        </w:rPr>
-        <w:t>Ключови думи в H1, .., H6</w:t>
+      <w:proofErr w:type="spellStart"/>
+      <w:r>
+        <w:rPr>
+          <w:rFonts w:cstheme="minorHAnsi"/>
+          <w:color w:val="000000" w:themeColor="text1"/>
+          <w:sz w:val="24"/>
+          <w:szCs w:val="24"/>
+        </w:rPr>
+        <w:t>Ключови</w:t>
+      </w:r>
+      <w:proofErr w:type="spellEnd"/>
+      <w:r>
+        <w:rPr>
+          <w:rFonts w:cstheme="minorHAnsi"/>
+          <w:color w:val="000000" w:themeColor="text1"/>
+          <w:sz w:val="24"/>
+          <w:szCs w:val="24"/>
+        </w:rPr>
+        <w:t xml:space="preserve"> </w:t>
+      </w:r>
+      <w:proofErr w:type="spellStart"/>
+      <w:r>
+        <w:rPr>
+          <w:rFonts w:cstheme="minorHAnsi"/>
+          <w:color w:val="000000" w:themeColor="text1"/>
+          <w:sz w:val="24"/>
+          <w:szCs w:val="24"/>
+        </w:rPr>
+        <w:t>думи</w:t>
+      </w:r>
+      <w:proofErr w:type="spellEnd"/>
+      <w:r>
+        <w:rPr>
+          <w:rFonts w:cstheme="minorHAnsi"/>
+          <w:color w:val="000000" w:themeColor="text1"/>
+          <w:sz w:val="24"/>
+          <w:szCs w:val="24"/>
+        </w:rPr>
+        <w:t xml:space="preserve"> в H</w:t>
+      </w:r>
+      <w:proofErr w:type="gramStart"/>
+      <w:r>
+        <w:rPr>
+          <w:rFonts w:cstheme="minorHAnsi"/>
+          <w:color w:val="000000" w:themeColor="text1"/>
+          <w:sz w:val="24"/>
+          <w:szCs w:val="24"/>
+        </w:rPr>
+        <w:t>1, ..</w:t>
+      </w:r>
+      <w:proofErr w:type="gramEnd"/>
+      <w:r>
+        <w:rPr>
+          <w:rFonts w:cstheme="minorHAnsi"/>
+          <w:color w:val="000000" w:themeColor="text1"/>
+          <w:sz w:val="24"/>
+          <w:szCs w:val="24"/>
+        </w:rPr>
+        <w:t>, H6</w:t>
+      </w:r>
+      <w:r>
+        <w:rPr>
+          <w:rFonts w:cstheme="minorHAnsi"/>
+          <w:color w:val="000000" w:themeColor="text1"/>
+          <w:sz w:val="24"/>
+          <w:szCs w:val="24"/>
+        </w:rPr>
+        <w:t xml:space="preserve"> </w:t>
+      </w:r>
+      <w:r>
+        <w:rPr>
+          <w:rFonts w:cstheme="minorHAnsi"/>
+          <w:b/>
+          <w:bCs/>
+          <w:color w:val="9BBB59" w:themeColor="accent3"/>
+          <w:sz w:val="24"/>
+          <w:szCs w:val="24"/>
+        </w:rPr>
+        <w:t>V</w:t>
       </w:r>
     </w:p>
     <w:p>
@@ -1477,15 +3054,177 @@
           <w:szCs w:val="24"/>
         </w:rPr>
       </w:pPr>
-      <w:r>
-        <w:rPr>
-          <w:rFonts w:cstheme="minorHAnsi"/>
-          <w:color w:val="000000" w:themeColor="text1"/>
-          <w:sz w:val="24"/>
-          <w:szCs w:val="24"/>
-        </w:rPr>
-        <w:t>Да има страница Условия за ползване и Защита на данните</w:t>
-      </w:r>
+      <w:proofErr w:type="spellStart"/>
+      <w:r>
+        <w:rPr>
+          <w:rFonts w:cstheme="minorHAnsi"/>
+          <w:color w:val="000000" w:themeColor="text1"/>
+          <w:sz w:val="24"/>
+          <w:szCs w:val="24"/>
+        </w:rPr>
+        <w:t>Да</w:t>
+      </w:r>
+      <w:proofErr w:type="spellEnd"/>
+      <w:r>
+        <w:rPr>
+          <w:rFonts w:cstheme="minorHAnsi"/>
+          <w:color w:val="000000" w:themeColor="text1"/>
+          <w:sz w:val="24"/>
+          <w:szCs w:val="24"/>
+        </w:rPr>
+        <w:t xml:space="preserve"> </w:t>
+      </w:r>
+      <w:proofErr w:type="spellStart"/>
+      <w:r>
+        <w:rPr>
+          <w:rFonts w:cstheme="minorHAnsi"/>
+          <w:color w:val="000000" w:themeColor="text1"/>
+          <w:sz w:val="24"/>
+          <w:szCs w:val="24"/>
+        </w:rPr>
+        <w:t>има</w:t>
+      </w:r>
+      <w:proofErr w:type="spellEnd"/>
+      <w:r>
+        <w:rPr>
+          <w:rFonts w:cstheme="minorHAnsi"/>
+          <w:color w:val="000000" w:themeColor="text1"/>
+          <w:sz w:val="24"/>
+          <w:szCs w:val="24"/>
+        </w:rPr>
+        <w:t xml:space="preserve"> </w:t>
+      </w:r>
+      <w:proofErr w:type="spellStart"/>
+      <w:r>
+        <w:rPr>
+          <w:rFonts w:cstheme="minorHAnsi"/>
+          <w:color w:val="000000" w:themeColor="text1"/>
+          <w:sz w:val="24"/>
+          <w:szCs w:val="24"/>
+        </w:rPr>
+        <w:t>страница</w:t>
+      </w:r>
+      <w:proofErr w:type="spellEnd"/>
+      <w:r>
+        <w:rPr>
+          <w:rFonts w:cstheme="minorHAnsi"/>
+          <w:color w:val="000000" w:themeColor="text1"/>
+          <w:sz w:val="24"/>
+          <w:szCs w:val="24"/>
+        </w:rPr>
+        <w:t xml:space="preserve"> </w:t>
+      </w:r>
+      <w:proofErr w:type="spellStart"/>
+      <w:r>
+        <w:rPr>
+          <w:rFonts w:cstheme="minorHAnsi"/>
+          <w:color w:val="000000" w:themeColor="text1"/>
+          <w:sz w:val="24"/>
+          <w:szCs w:val="24"/>
+        </w:rPr>
+        <w:t>Условия</w:t>
+      </w:r>
+      <w:proofErr w:type="spellEnd"/>
+      <w:r>
+        <w:rPr>
+          <w:rFonts w:cstheme="minorHAnsi"/>
+          <w:color w:val="000000" w:themeColor="text1"/>
+          <w:sz w:val="24"/>
+          <w:szCs w:val="24"/>
+        </w:rPr>
+        <w:t xml:space="preserve"> </w:t>
+      </w:r>
+      <w:proofErr w:type="spellStart"/>
+      <w:r>
+        <w:rPr>
+          <w:rFonts w:cstheme="minorHAnsi"/>
+          <w:color w:val="000000" w:themeColor="text1"/>
+          <w:sz w:val="24"/>
+          <w:szCs w:val="24"/>
+        </w:rPr>
+        <w:t>за</w:t>
+      </w:r>
+      <w:proofErr w:type="spellEnd"/>
+      <w:r>
+        <w:rPr>
+          <w:rFonts w:cstheme="minorHAnsi"/>
+          <w:color w:val="000000" w:themeColor="text1"/>
+          <w:sz w:val="24"/>
+          <w:szCs w:val="24"/>
+        </w:rPr>
+        <w:t xml:space="preserve"> </w:t>
+      </w:r>
+      <w:proofErr w:type="spellStart"/>
+      <w:r>
+        <w:rPr>
+          <w:rFonts w:cstheme="minorHAnsi"/>
+          <w:color w:val="000000" w:themeColor="text1"/>
+          <w:sz w:val="24"/>
+          <w:szCs w:val="24"/>
+        </w:rPr>
+        <w:t>ползване</w:t>
+      </w:r>
+      <w:proofErr w:type="spellEnd"/>
+      <w:r>
+        <w:rPr>
+          <w:rFonts w:cstheme="minorHAnsi"/>
+          <w:color w:val="000000" w:themeColor="text1"/>
+          <w:sz w:val="24"/>
+          <w:szCs w:val="24"/>
+        </w:rPr>
+        <w:t xml:space="preserve"> и </w:t>
+      </w:r>
+      <w:proofErr w:type="spellStart"/>
+      <w:r>
+        <w:rPr>
+          <w:rFonts w:cstheme="minorHAnsi"/>
+          <w:color w:val="000000" w:themeColor="text1"/>
+          <w:sz w:val="24"/>
+          <w:szCs w:val="24"/>
+        </w:rPr>
+        <w:t>Защита</w:t>
+      </w:r>
+      <w:proofErr w:type="spellEnd"/>
+      <w:r>
+        <w:rPr>
+          <w:rFonts w:cstheme="minorHAnsi"/>
+          <w:color w:val="000000" w:themeColor="text1"/>
+          <w:sz w:val="24"/>
+          <w:szCs w:val="24"/>
+        </w:rPr>
+        <w:t xml:space="preserve"> </w:t>
+      </w:r>
+      <w:proofErr w:type="spellStart"/>
+      <w:r>
+        <w:rPr>
+          <w:rFonts w:cstheme="minorHAnsi"/>
+          <w:color w:val="000000" w:themeColor="text1"/>
+          <w:sz w:val="24"/>
+          <w:szCs w:val="24"/>
+        </w:rPr>
+        <w:t>на</w:t>
+      </w:r>
+      <w:proofErr w:type="spellEnd"/>
+      <w:r>
+        <w:rPr>
+          <w:rFonts w:cstheme="minorHAnsi"/>
+          <w:color w:val="000000" w:themeColor="text1"/>
+          <w:sz w:val="24"/>
+          <w:szCs w:val="24"/>
+        </w:rPr>
+        <w:t xml:space="preserve"> </w:t>
+      </w:r>
+      <w:proofErr w:type="spellStart"/>
+      <w:r>
+        <w:rPr>
+          <w:rFonts w:cstheme="minorHAnsi"/>
+          <w:color w:val="000000" w:themeColor="text1"/>
+          <w:sz w:val="24"/>
+          <w:szCs w:val="24"/>
+        </w:rPr>
+        <w:t>данните</w:t>
+      </w:r>
+      <w:proofErr w:type="spellEnd"/>
       <w:r>
         <w:rPr>
           <w:rFonts w:cstheme="minorHAnsi"/>
@@ -1580,7 +3319,58 @@
           <w:sz w:val="24"/>
           <w:szCs w:val="24"/>
         </w:rPr>
-        <w:t>FB og tags в meta секцията</w:t>
+        <w:t xml:space="preserve">FB </w:t>
+      </w:r>
+      <w:proofErr w:type="spellStart"/>
+      <w:r>
+        <w:rPr>
+          <w:rFonts w:cstheme="minorHAnsi"/>
+          <w:color w:val="000000" w:themeColor="text1"/>
+          <w:sz w:val="24"/>
+          <w:szCs w:val="24"/>
+        </w:rPr>
+        <w:t>og</w:t>
+      </w:r>
+      <w:proofErr w:type="spellEnd"/>
+      <w:r>
+        <w:rPr>
+          <w:rFonts w:cstheme="minorHAnsi"/>
+          <w:color w:val="000000" w:themeColor="text1"/>
+          <w:sz w:val="24"/>
+          <w:szCs w:val="24"/>
+        </w:rPr>
+        <w:t xml:space="preserve"> tags в meta </w:t>
+      </w:r>
+      <w:proofErr w:type="spellStart"/>
+      <w:r>
+        <w:rPr>
+          <w:rFonts w:cstheme="minorHAnsi"/>
+          <w:color w:val="000000" w:themeColor="text1"/>
+          <w:sz w:val="24"/>
+          <w:szCs w:val="24"/>
+        </w:rPr>
+        <w:t>секцията</w:t>
+      </w:r>
+      <w:proofErr w:type="spellEnd"/>
+      <w:r>
+        <w:rPr>
+          <w:rFonts w:cstheme="minorHAnsi"/>
+          <w:color w:val="000000" w:themeColor="text1"/>
+          <w:sz w:val="24"/>
+          <w:szCs w:val="24"/>
+        </w:rPr>
+        <w:t xml:space="preserve"> </w:t>
+      </w:r>
+      <w:r>
+        <w:rPr>
+          <w:rFonts w:cstheme="minorHAnsi"/>
+          <w:b/>
+          <w:bCs/>
+          <w:color w:val="9BBB59" w:themeColor="accent3"/>
+          <w:sz w:val="24"/>
+          <w:szCs w:val="24"/>
+        </w:rPr>
+        <w:t>V</w:t>
       </w:r>
     </w:p>
     <w:p>
@@ -1601,6 +3391,7 @@
           <w:szCs w:val="24"/>
         </w:rPr>
       </w:pPr>
+      <w:proofErr w:type="gramStart"/>
       <w:r>
         <w:rPr>
           <w:rFonts w:cstheme="minorHAnsi"/>
@@ -1610,6 +3401,7 @@
         </w:rPr>
         <w:t>Bread crumbs</w:t>
       </w:r>
+      <w:proofErr w:type="gramEnd"/>
       <w:r>
         <w:rPr>
           <w:rFonts w:cstheme="minorHAnsi"/>
@@ -1630,6 +3422,8 @@
         </w:rPr>
         <w:t>V</w:t>
       </w:r>
+      <w:bookmarkStart w:id="0" w:name="_GoBack"/>
+      <w:bookmarkEnd w:id="0"/>
     </w:p>
     <w:p>
       <w:pPr>
@@ -1649,14 +3443,65 @@
           <w:szCs w:val="24"/>
         </w:rPr>
       </w:pPr>
-      <w:r>
-        <w:rPr>
-          <w:rFonts w:cstheme="minorHAnsi"/>
-          <w:color w:val="000000" w:themeColor="text1"/>
-          <w:sz w:val="24"/>
-          <w:szCs w:val="24"/>
-        </w:rPr>
-        <w:t>Да има регистрация в Google Search Console и Google Analytics</w:t>
+      <w:proofErr w:type="spellStart"/>
+      <w:r>
+        <w:rPr>
+          <w:rFonts w:cstheme="minorHAnsi"/>
+          <w:color w:val="000000" w:themeColor="text1"/>
+          <w:sz w:val="24"/>
+          <w:szCs w:val="24"/>
+        </w:rPr>
+        <w:t>Да</w:t>
+      </w:r>
+      <w:proofErr w:type="spellEnd"/>
+      <w:r>
+        <w:rPr>
+          <w:rFonts w:cstheme="minorHAnsi"/>
+          <w:color w:val="000000" w:themeColor="text1"/>
+          <w:sz w:val="24"/>
+          <w:szCs w:val="24"/>
+        </w:rPr>
+        <w:t xml:space="preserve"> </w:t>
+      </w:r>
+      <w:proofErr w:type="spellStart"/>
+      <w:r>
+        <w:rPr>
+          <w:rFonts w:cstheme="minorHAnsi"/>
+          <w:color w:val="000000" w:themeColor="text1"/>
+          <w:sz w:val="24"/>
+          <w:szCs w:val="24"/>
+        </w:rPr>
+        <w:t>има</w:t>
+      </w:r>
+      <w:proofErr w:type="spellEnd"/>
+      <w:r>
+        <w:rPr>
+          <w:rFonts w:cstheme="minorHAnsi"/>
+          <w:color w:val="000000" w:themeColor="text1"/>
+          <w:sz w:val="24"/>
+          <w:szCs w:val="24"/>
+        </w:rPr>
+        <w:t xml:space="preserve"> </w:t>
+      </w:r>
+      <w:proofErr w:type="spellStart"/>
+      <w:r>
+        <w:rPr>
+          <w:rFonts w:cstheme="minorHAnsi"/>
+          <w:color w:val="000000" w:themeColor="text1"/>
+          <w:sz w:val="24"/>
+          <w:szCs w:val="24"/>
+        </w:rPr>
+        <w:t>регистрация</w:t>
+      </w:r>
+      <w:proofErr w:type="spellEnd"/>
+      <w:r>
+        <w:rPr>
+          <w:rFonts w:cstheme="minorHAnsi"/>
+          <w:color w:val="000000" w:themeColor="text1"/>
+          <w:sz w:val="24"/>
+          <w:szCs w:val="24"/>
+        </w:rPr>
+        <w:t xml:space="preserve"> в Google Search Console и Google Analytics</w:t>
       </w:r>
       <w:r>
         <w:rPr>
@@ -1697,14 +3542,185 @@
           <w:szCs w:val="24"/>
         </w:rPr>
       </w:pPr>
-      <w:r>
-        <w:rPr>
-          <w:rFonts w:cstheme="minorHAnsi"/>
-          <w:color w:val="000000" w:themeColor="text1"/>
-          <w:sz w:val="24"/>
-          <w:szCs w:val="24"/>
-        </w:rPr>
-        <w:t xml:space="preserve">Всяка страница да е оптимизирана, като има списък от поне </w:t>
+      <w:proofErr w:type="spellStart"/>
+      <w:r>
+        <w:rPr>
+          <w:rFonts w:cstheme="minorHAnsi"/>
+          <w:color w:val="000000" w:themeColor="text1"/>
+          <w:sz w:val="24"/>
+          <w:szCs w:val="24"/>
+        </w:rPr>
+        <w:t>Всяка</w:t>
+      </w:r>
+      <w:proofErr w:type="spellEnd"/>
+      <w:r>
+        <w:rPr>
+          <w:rFonts w:cstheme="minorHAnsi"/>
+          <w:color w:val="000000" w:themeColor="text1"/>
+          <w:sz w:val="24"/>
+          <w:szCs w:val="24"/>
+        </w:rPr>
+        <w:t xml:space="preserve"> </w:t>
+      </w:r>
+      <w:proofErr w:type="spellStart"/>
+      <w:r>
+        <w:rPr>
+          <w:rFonts w:cstheme="minorHAnsi"/>
+          <w:color w:val="000000" w:themeColor="text1"/>
+          <w:sz w:val="24"/>
+          <w:szCs w:val="24"/>
+        </w:rPr>
+        <w:t>страница</w:t>
+      </w:r>
+      <w:proofErr w:type="spellEnd"/>
+      <w:r>
+        <w:rPr>
+          <w:rFonts w:cstheme="minorHAnsi"/>
+          <w:color w:val="000000" w:themeColor="text1"/>
+          <w:sz w:val="24"/>
+          <w:szCs w:val="24"/>
+        </w:rPr>
+        <w:t xml:space="preserve"> </w:t>
+      </w:r>
+      <w:proofErr w:type="spellStart"/>
+      <w:r>
+        <w:rPr>
+          <w:rFonts w:cstheme="minorHAnsi"/>
+          <w:color w:val="000000" w:themeColor="text1"/>
+          <w:sz w:val="24"/>
+          <w:szCs w:val="24"/>
+        </w:rPr>
+        <w:t>да</w:t>
+      </w:r>
+      <w:proofErr w:type="spellEnd"/>
+      <w:r>
+        <w:rPr>
+          <w:rFonts w:cstheme="minorHAnsi"/>
+          <w:color w:val="000000" w:themeColor="text1"/>
+          <w:sz w:val="24"/>
+          <w:szCs w:val="24"/>
+        </w:rPr>
+        <w:t xml:space="preserve"> е </w:t>
+      </w:r>
+      <w:proofErr w:type="spellStart"/>
+      <w:r>
+        <w:rPr>
+          <w:rFonts w:cstheme="minorHAnsi"/>
+          <w:color w:val="000000" w:themeColor="text1"/>
+          <w:sz w:val="24"/>
+          <w:szCs w:val="24"/>
+        </w:rPr>
+        <w:t>оптимизирана</w:t>
+      </w:r>
+      <w:proofErr w:type="spellEnd"/>
+      <w:r>
+        <w:rPr>
+          <w:rFonts w:cstheme="minorHAnsi"/>
+          <w:color w:val="000000" w:themeColor="text1"/>
+          <w:sz w:val="24"/>
+          <w:szCs w:val="24"/>
+        </w:rPr>
+        <w:t xml:space="preserve">, </w:t>
+      </w:r>
+      <w:proofErr w:type="spellStart"/>
+      <w:r>
+        <w:rPr>
+          <w:rFonts w:cstheme="minorHAnsi"/>
+          <w:color w:val="000000" w:themeColor="text1"/>
+          <w:sz w:val="24"/>
+          <w:szCs w:val="24"/>
+        </w:rPr>
+        <w:t>като</w:t>
+      </w:r>
+      <w:proofErr w:type="spellEnd"/>
+      <w:r>
+        <w:rPr>
+          <w:rFonts w:cstheme="minorHAnsi"/>
+          <w:color w:val="000000" w:themeColor="text1"/>
+          <w:sz w:val="24"/>
+          <w:szCs w:val="24"/>
+        </w:rPr>
+        <w:t xml:space="preserve"> </w:t>
+      </w:r>
+      <w:proofErr w:type="spellStart"/>
+      <w:r>
+        <w:rPr>
+          <w:rFonts w:cstheme="minorHAnsi"/>
+          <w:color w:val="000000" w:themeColor="text1"/>
+          <w:sz w:val="24"/>
+          <w:szCs w:val="24"/>
+        </w:rPr>
+        <w:t>има</w:t>
+      </w:r>
+      <w:proofErr w:type="spellEnd"/>
+      <w:r>
+        <w:rPr>
+          <w:rFonts w:cstheme="minorHAnsi"/>
+          <w:color w:val="000000" w:themeColor="text1"/>
+          <w:sz w:val="24"/>
+          <w:szCs w:val="24"/>
+        </w:rPr>
+        <w:t xml:space="preserve"> </w:t>
+      </w:r>
+      <w:proofErr w:type="spellStart"/>
+      <w:r>
+        <w:rPr>
+          <w:rFonts w:cstheme="minorHAnsi"/>
+          <w:color w:val="000000" w:themeColor="text1"/>
+          <w:sz w:val="24"/>
+          <w:szCs w:val="24"/>
+        </w:rPr>
+        <w:t>списък</w:t>
+      </w:r>
+      <w:proofErr w:type="spellEnd"/>
+      <w:r>
+        <w:rPr>
+          <w:rFonts w:cstheme="minorHAnsi"/>
+          <w:color w:val="000000" w:themeColor="text1"/>
+          <w:sz w:val="24"/>
+          <w:szCs w:val="24"/>
+        </w:rPr>
+        <w:t xml:space="preserve"> </w:t>
+      </w:r>
+      <w:proofErr w:type="spellStart"/>
+      <w:r>
+        <w:rPr>
+          <w:rFonts w:cstheme="minorHAnsi"/>
+          <w:color w:val="000000" w:themeColor="text1"/>
+          <w:sz w:val="24"/>
+          <w:szCs w:val="24"/>
+        </w:rPr>
+        <w:t>от</w:t>
+      </w:r>
+      <w:proofErr w:type="spellEnd"/>
+      <w:r>
+        <w:rPr>
+          <w:rFonts w:cstheme="minorHAnsi"/>
+          <w:color w:val="000000" w:themeColor="text1"/>
+          <w:sz w:val="24"/>
+          <w:szCs w:val="24"/>
+        </w:rPr>
+        <w:t xml:space="preserve"> </w:t>
+      </w:r>
+      <w:proofErr w:type="spellStart"/>
+      <w:r>
+        <w:rPr>
+          <w:rFonts w:cstheme="minorHAnsi"/>
+          <w:color w:val="000000" w:themeColor="text1"/>
+          <w:sz w:val="24"/>
+          <w:szCs w:val="24"/>
+        </w:rPr>
+        <w:t>поне</w:t>
+      </w:r>
+      <w:proofErr w:type="spellEnd"/>
+      <w:r>
+        <w:rPr>
+          <w:rFonts w:cstheme="minorHAnsi"/>
+          <w:color w:val="000000" w:themeColor="text1"/>
+          <w:sz w:val="24"/>
+          <w:szCs w:val="24"/>
+        </w:rPr>
+        <w:t xml:space="preserve"> </w:t>
       </w:r>
       <w:r>
         <w:rPr>
@@ -1723,8 +3739,39 @@
           <w:sz w:val="24"/>
           <w:szCs w:val="24"/>
         </w:rPr>
-        <w:t xml:space="preserve"> ключови думи</w:t>
-      </w:r>
+        <w:t xml:space="preserve"> </w:t>
+      </w:r>
+      <w:proofErr w:type="spellStart"/>
+      <w:r>
+        <w:rPr>
+          <w:rFonts w:cstheme="minorHAnsi"/>
+          <w:color w:val="000000" w:themeColor="text1"/>
+          <w:sz w:val="24"/>
+          <w:szCs w:val="24"/>
+        </w:rPr>
+        <w:t>ключови</w:t>
+      </w:r>
+      <w:proofErr w:type="spellEnd"/>
+      <w:r>
+        <w:rPr>
+          <w:rFonts w:cstheme="minorHAnsi"/>
+          <w:color w:val="000000" w:themeColor="text1"/>
+          <w:sz w:val="24"/>
+          <w:szCs w:val="24"/>
+        </w:rPr>
+        <w:t xml:space="preserve"> </w:t>
+      </w:r>
+      <w:proofErr w:type="spellStart"/>
+      <w:r>
+        <w:rPr>
+          <w:rFonts w:cstheme="minorHAnsi"/>
+          <w:color w:val="000000" w:themeColor="text1"/>
+          <w:sz w:val="24"/>
+          <w:szCs w:val="24"/>
+        </w:rPr>
+        <w:t>думи</w:t>
+      </w:r>
+      <w:proofErr w:type="spellEnd"/>
       <w:r>
         <w:rPr>
           <w:rFonts w:cstheme="minorHAnsi"/>
@@ -1742,8 +3789,19 @@
           <w:sz w:val="24"/>
           <w:szCs w:val="24"/>
         </w:rPr>
-        <w:t>, и всички</w:t>
-      </w:r>
+        <w:t xml:space="preserve">, и </w:t>
+      </w:r>
+      <w:proofErr w:type="spellStart"/>
+      <w:r>
+        <w:rPr>
+          <w:rFonts w:cstheme="minorHAnsi"/>
+          <w:color w:val="000000" w:themeColor="text1"/>
+          <w:sz w:val="24"/>
+          <w:szCs w:val="24"/>
+        </w:rPr>
+        <w:t>всички</w:t>
+      </w:r>
+      <w:proofErr w:type="spellEnd"/>
       <w:r>
         <w:rPr>
           <w:rFonts w:cstheme="minorHAnsi"/>
@@ -1754,15 +3812,57 @@
         </w:rPr>
         <w:t xml:space="preserve"> </w:t>
       </w:r>
-      <w:r>
-        <w:rPr>
-          <w:rFonts w:cstheme="minorHAnsi"/>
-          <w:color w:val="000000" w:themeColor="text1"/>
-          <w:sz w:val="24"/>
-          <w:szCs w:val="24"/>
-        </w:rPr>
-        <w:t>задължителни мета данни</w:t>
-      </w:r>
+      <w:proofErr w:type="spellStart"/>
+      <w:r>
+        <w:rPr>
+          <w:rFonts w:cstheme="minorHAnsi"/>
+          <w:color w:val="000000" w:themeColor="text1"/>
+          <w:sz w:val="24"/>
+          <w:szCs w:val="24"/>
+        </w:rPr>
+        <w:t>задължителни</w:t>
+      </w:r>
+      <w:proofErr w:type="spellEnd"/>
+      <w:r>
+        <w:rPr>
+          <w:rFonts w:cstheme="minorHAnsi"/>
+          <w:color w:val="000000" w:themeColor="text1"/>
+          <w:sz w:val="24"/>
+          <w:szCs w:val="24"/>
+        </w:rPr>
+        <w:t xml:space="preserve"> </w:t>
+      </w:r>
+      <w:proofErr w:type="spellStart"/>
+      <w:r>
+        <w:rPr>
+          <w:rFonts w:cstheme="minorHAnsi"/>
+          <w:color w:val="000000" w:themeColor="text1"/>
+          <w:sz w:val="24"/>
+          <w:szCs w:val="24"/>
+        </w:rPr>
+        <w:t>мета</w:t>
+      </w:r>
+      <w:proofErr w:type="spellEnd"/>
+      <w:r>
+        <w:rPr>
+          <w:rFonts w:cstheme="minorHAnsi"/>
+          <w:color w:val="000000" w:themeColor="text1"/>
+          <w:sz w:val="24"/>
+          <w:szCs w:val="24"/>
+        </w:rPr>
+        <w:t xml:space="preserve"> </w:t>
+      </w:r>
+      <w:proofErr w:type="spellStart"/>
+      <w:r>
+        <w:rPr>
+          <w:rFonts w:cstheme="minorHAnsi"/>
+          <w:color w:val="000000" w:themeColor="text1"/>
+          <w:sz w:val="24"/>
+          <w:szCs w:val="24"/>
+        </w:rPr>
+        <w:t>данни</w:t>
+      </w:r>
+      <w:proofErr w:type="spellEnd"/>
     </w:p>
     <w:p>
       <w:pPr>
@@ -1782,14 +3882,216 @@
           <w:szCs w:val="24"/>
         </w:rPr>
       </w:pPr>
-      <w:r>
-        <w:rPr>
-          <w:rFonts w:cstheme="minorHAnsi"/>
-          <w:color w:val="000000" w:themeColor="text1"/>
-          <w:sz w:val="24"/>
-          <w:szCs w:val="24"/>
-        </w:rPr>
-        <w:t>Да има страници, в които се използват подходящи микро дейта тагове</w:t>
+      <w:proofErr w:type="spellStart"/>
+      <w:r>
+        <w:rPr>
+          <w:rFonts w:cstheme="minorHAnsi"/>
+          <w:color w:val="000000" w:themeColor="text1"/>
+          <w:sz w:val="24"/>
+          <w:szCs w:val="24"/>
+        </w:rPr>
+        <w:t>Да</w:t>
+      </w:r>
+      <w:proofErr w:type="spellEnd"/>
+      <w:r>
+        <w:rPr>
+          <w:rFonts w:cstheme="minorHAnsi"/>
+          <w:color w:val="000000" w:themeColor="text1"/>
+          <w:sz w:val="24"/>
+          <w:szCs w:val="24"/>
+        </w:rPr>
+        <w:t xml:space="preserve"> </w:t>
+      </w:r>
+      <w:proofErr w:type="spellStart"/>
+      <w:r>
+        <w:rPr>
+          <w:rFonts w:cstheme="minorHAnsi"/>
+          <w:color w:val="000000" w:themeColor="text1"/>
+          <w:sz w:val="24"/>
+          <w:szCs w:val="24"/>
+        </w:rPr>
+        <w:t>има</w:t>
+      </w:r>
+      <w:proofErr w:type="spellEnd"/>
+      <w:r>
+        <w:rPr>
+          <w:rFonts w:cstheme="minorHAnsi"/>
+          <w:color w:val="000000" w:themeColor="text1"/>
+          <w:sz w:val="24"/>
+          <w:szCs w:val="24"/>
+        </w:rPr>
+        <w:t xml:space="preserve"> </w:t>
+      </w:r>
+      <w:proofErr w:type="spellStart"/>
+      <w:r>
+        <w:rPr>
+          <w:rFonts w:cstheme="minorHAnsi"/>
+          <w:color w:val="000000" w:themeColor="text1"/>
+          <w:sz w:val="24"/>
+          <w:szCs w:val="24"/>
+        </w:rPr>
+        <w:t>страници</w:t>
+      </w:r>
+      <w:proofErr w:type="spellEnd"/>
+      <w:r>
+        <w:rPr>
+          <w:rFonts w:cstheme="minorHAnsi"/>
+          <w:color w:val="000000" w:themeColor="text1"/>
+          <w:sz w:val="24"/>
+          <w:szCs w:val="24"/>
+        </w:rPr>
+        <w:t xml:space="preserve">, в </w:t>
+      </w:r>
+      <w:proofErr w:type="spellStart"/>
+      <w:r>
+        <w:rPr>
+          <w:rFonts w:cstheme="minorHAnsi"/>
+          <w:color w:val="000000" w:themeColor="text1"/>
+          <w:sz w:val="24"/>
+          <w:szCs w:val="24"/>
+        </w:rPr>
+        <w:t>които</w:t>
+      </w:r>
+      <w:proofErr w:type="spellEnd"/>
+      <w:r>
+        <w:rPr>
+          <w:rFonts w:cstheme="minorHAnsi"/>
+          <w:color w:val="000000" w:themeColor="text1"/>
+          <w:sz w:val="24"/>
+          <w:szCs w:val="24"/>
+        </w:rPr>
+        <w:t xml:space="preserve"> </w:t>
+      </w:r>
+      <w:proofErr w:type="spellStart"/>
+      <w:r>
+        <w:rPr>
+          <w:rFonts w:cstheme="minorHAnsi"/>
+          <w:color w:val="000000" w:themeColor="text1"/>
+          <w:sz w:val="24"/>
+          <w:szCs w:val="24"/>
+        </w:rPr>
+        <w:t>се</w:t>
+      </w:r>
+      <w:proofErr w:type="spellEnd"/>
+      <w:r>
+        <w:rPr>
+          <w:rFonts w:cstheme="minorHAnsi"/>
+          <w:color w:val="000000" w:themeColor="text1"/>
+          <w:sz w:val="24"/>
+          <w:szCs w:val="24"/>
+        </w:rPr>
+        <w:t xml:space="preserve"> </w:t>
+      </w:r>
+      <w:proofErr w:type="spellStart"/>
+      <w:r>
+        <w:rPr>
+          <w:rFonts w:cstheme="minorHAnsi"/>
+          <w:color w:val="000000" w:themeColor="text1"/>
+          <w:sz w:val="24"/>
+          <w:szCs w:val="24"/>
+        </w:rPr>
+        <w:t>използват</w:t>
+      </w:r>
+      <w:proofErr w:type="spellEnd"/>
+      <w:r>
+        <w:rPr>
+          <w:rFonts w:cstheme="minorHAnsi"/>
+          <w:color w:val="000000" w:themeColor="text1"/>
+          <w:sz w:val="24"/>
+          <w:szCs w:val="24"/>
+        </w:rPr>
+        <w:t xml:space="preserve"> </w:t>
+      </w:r>
+      <w:proofErr w:type="spellStart"/>
+      <w:r>
+        <w:rPr>
+          <w:rFonts w:cstheme="minorHAnsi"/>
+          <w:color w:val="000000" w:themeColor="text1"/>
+          <w:sz w:val="24"/>
+          <w:szCs w:val="24"/>
+        </w:rPr>
+        <w:t>подходящи</w:t>
+      </w:r>
+      <w:proofErr w:type="spellEnd"/>
+      <w:r>
+        <w:rPr>
+          <w:rFonts w:cstheme="minorHAnsi"/>
+          <w:color w:val="000000" w:themeColor="text1"/>
+          <w:sz w:val="24"/>
+          <w:szCs w:val="24"/>
+        </w:rPr>
+        <w:t xml:space="preserve"> </w:t>
+      </w:r>
+      <w:proofErr w:type="spellStart"/>
+      <w:r>
+        <w:rPr>
+          <w:rFonts w:cstheme="minorHAnsi"/>
+          <w:color w:val="000000" w:themeColor="text1"/>
+          <w:sz w:val="24"/>
+          <w:szCs w:val="24"/>
+        </w:rPr>
+        <w:t>микро</w:t>
+      </w:r>
+      <w:proofErr w:type="spellEnd"/>
+      <w:r>
+        <w:rPr>
+          <w:rFonts w:cstheme="minorHAnsi"/>
+          <w:color w:val="000000" w:themeColor="text1"/>
+          <w:sz w:val="24"/>
+          <w:szCs w:val="24"/>
+        </w:rPr>
+        <w:t xml:space="preserve"> </w:t>
+      </w:r>
+      <w:proofErr w:type="spellStart"/>
+      <w:r>
+        <w:rPr>
+          <w:rFonts w:cstheme="minorHAnsi"/>
+          <w:color w:val="000000" w:themeColor="text1"/>
+          <w:sz w:val="24"/>
+          <w:szCs w:val="24"/>
+        </w:rPr>
+        <w:t>дейта</w:t>
+      </w:r>
+      <w:proofErr w:type="spellEnd"/>
+      <w:r>
+        <w:rPr>
+          <w:rFonts w:cstheme="minorHAnsi"/>
+          <w:color w:val="000000" w:themeColor="text1"/>
+          <w:sz w:val="24"/>
+          <w:szCs w:val="24"/>
+        </w:rPr>
+        <w:t xml:space="preserve"> </w:t>
+      </w:r>
+      <w:proofErr w:type="spellStart"/>
+      <w:r>
+        <w:rPr>
+          <w:rFonts w:cstheme="minorHAnsi"/>
+          <w:color w:val="000000" w:themeColor="text1"/>
+          <w:sz w:val="24"/>
+          <w:szCs w:val="24"/>
+        </w:rPr>
+        <w:t>тагове</w:t>
+      </w:r>
+      <w:proofErr w:type="spellEnd"/>
+      <w:r>
+        <w:rPr>
+          <w:rFonts w:cstheme="minorHAnsi"/>
+          <w:color w:val="000000" w:themeColor="text1"/>
+          <w:sz w:val="24"/>
+          <w:szCs w:val="24"/>
+        </w:rPr>
+        <w:t xml:space="preserve"> </w:t>
+      </w:r>
+      <w:r>
+        <w:rPr>
+          <w:rFonts w:cstheme="minorHAnsi"/>
+          <w:b/>
+          <w:bCs/>
+          <w:color w:val="FF0000"/>
+          <w:sz w:val="24"/>
+          <w:szCs w:val="24"/>
+        </w:rPr>
+        <w:t>X</w:t>
       </w:r>
     </w:p>
     <w:p>
@@ -1810,15 +4112,177 @@
           <w:szCs w:val="24"/>
         </w:rPr>
       </w:pPr>
-      <w:r>
-        <w:rPr>
-          <w:rFonts w:cstheme="minorHAnsi"/>
-          <w:color w:val="000000" w:themeColor="text1"/>
-          <w:sz w:val="24"/>
-          <w:szCs w:val="24"/>
-        </w:rPr>
-        <w:t>За всички страници да е попълнена примерната таблица за оптимизация</w:t>
-      </w:r>
+      <w:proofErr w:type="spellStart"/>
+      <w:r>
+        <w:rPr>
+          <w:rFonts w:cstheme="minorHAnsi"/>
+          <w:color w:val="000000" w:themeColor="text1"/>
+          <w:sz w:val="24"/>
+          <w:szCs w:val="24"/>
+        </w:rPr>
+        <w:t>За</w:t>
+      </w:r>
+      <w:proofErr w:type="spellEnd"/>
+      <w:r>
+        <w:rPr>
+          <w:rFonts w:cstheme="minorHAnsi"/>
+          <w:color w:val="000000" w:themeColor="text1"/>
+          <w:sz w:val="24"/>
+          <w:szCs w:val="24"/>
+        </w:rPr>
+        <w:t xml:space="preserve"> </w:t>
+      </w:r>
+      <w:proofErr w:type="spellStart"/>
+      <w:r>
+        <w:rPr>
+          <w:rFonts w:cstheme="minorHAnsi"/>
+          <w:color w:val="000000" w:themeColor="text1"/>
+          <w:sz w:val="24"/>
+          <w:szCs w:val="24"/>
+        </w:rPr>
+        <w:t>всички</w:t>
+      </w:r>
+      <w:proofErr w:type="spellEnd"/>
+      <w:r>
+        <w:rPr>
+          <w:rFonts w:cstheme="minorHAnsi"/>
+          <w:color w:val="000000" w:themeColor="text1"/>
+          <w:sz w:val="24"/>
+          <w:szCs w:val="24"/>
+        </w:rPr>
+        <w:t xml:space="preserve"> </w:t>
+      </w:r>
+      <w:proofErr w:type="spellStart"/>
+      <w:r>
+        <w:rPr>
+          <w:rFonts w:cstheme="minorHAnsi"/>
+          <w:color w:val="000000" w:themeColor="text1"/>
+          <w:sz w:val="24"/>
+          <w:szCs w:val="24"/>
+        </w:rPr>
+        <w:t>страници</w:t>
+      </w:r>
+      <w:proofErr w:type="spellEnd"/>
+      <w:r>
+        <w:rPr>
+          <w:rFonts w:cstheme="minorHAnsi"/>
+          <w:color w:val="000000" w:themeColor="text1"/>
+          <w:sz w:val="24"/>
+          <w:szCs w:val="24"/>
+        </w:rPr>
+        <w:t xml:space="preserve"> </w:t>
+      </w:r>
+      <w:proofErr w:type="spellStart"/>
+      <w:r>
+        <w:rPr>
+          <w:rFonts w:cstheme="minorHAnsi"/>
+          <w:color w:val="000000" w:themeColor="text1"/>
+          <w:sz w:val="24"/>
+          <w:szCs w:val="24"/>
+        </w:rPr>
+        <w:t>да</w:t>
+      </w:r>
+      <w:proofErr w:type="spellEnd"/>
+      <w:r>
+        <w:rPr>
+          <w:rFonts w:cstheme="minorHAnsi"/>
+          <w:color w:val="000000" w:themeColor="text1"/>
+          <w:sz w:val="24"/>
+          <w:szCs w:val="24"/>
+        </w:rPr>
+        <w:t xml:space="preserve"> е </w:t>
+      </w:r>
+      <w:proofErr w:type="spellStart"/>
+      <w:r>
+        <w:rPr>
+          <w:rFonts w:cstheme="minorHAnsi"/>
+          <w:color w:val="000000" w:themeColor="text1"/>
+          <w:sz w:val="24"/>
+          <w:szCs w:val="24"/>
+        </w:rPr>
+        <w:t>попълнена</w:t>
+      </w:r>
+      <w:proofErr w:type="spellEnd"/>
+      <w:r>
+        <w:rPr>
+          <w:rFonts w:cstheme="minorHAnsi"/>
+          <w:color w:val="000000" w:themeColor="text1"/>
+          <w:sz w:val="24"/>
+          <w:szCs w:val="24"/>
+        </w:rPr>
+        <w:t xml:space="preserve"> </w:t>
+      </w:r>
+      <w:proofErr w:type="spellStart"/>
+      <w:r>
+        <w:rPr>
+          <w:rFonts w:cstheme="minorHAnsi"/>
+          <w:color w:val="000000" w:themeColor="text1"/>
+          <w:sz w:val="24"/>
+          <w:szCs w:val="24"/>
+        </w:rPr>
+        <w:t>примерната</w:t>
+      </w:r>
+      <w:proofErr w:type="spellEnd"/>
+      <w:r>
+        <w:rPr>
+          <w:rFonts w:cstheme="minorHAnsi"/>
+          <w:color w:val="000000" w:themeColor="text1"/>
+          <w:sz w:val="24"/>
+          <w:szCs w:val="24"/>
+        </w:rPr>
+        <w:t xml:space="preserve"> </w:t>
+      </w:r>
+      <w:proofErr w:type="spellStart"/>
+      <w:r>
+        <w:rPr>
+          <w:rFonts w:cstheme="minorHAnsi"/>
+          <w:color w:val="000000" w:themeColor="text1"/>
+          <w:sz w:val="24"/>
+          <w:szCs w:val="24"/>
+        </w:rPr>
+        <w:t>таблица</w:t>
+      </w:r>
+      <w:proofErr w:type="spellEnd"/>
+      <w:r>
+        <w:rPr>
+          <w:rFonts w:cstheme="minorHAnsi"/>
+          <w:color w:val="000000" w:themeColor="text1"/>
+          <w:sz w:val="24"/>
+          <w:szCs w:val="24"/>
+        </w:rPr>
+        <w:t xml:space="preserve"> </w:t>
+      </w:r>
+      <w:proofErr w:type="spellStart"/>
+      <w:r>
+        <w:rPr>
+          <w:rFonts w:cstheme="minorHAnsi"/>
+          <w:color w:val="000000" w:themeColor="text1"/>
+          <w:sz w:val="24"/>
+          <w:szCs w:val="24"/>
+        </w:rPr>
+        <w:t>за</w:t>
+      </w:r>
+      <w:proofErr w:type="spellEnd"/>
+      <w:r>
+        <w:rPr>
+          <w:rFonts w:cstheme="minorHAnsi"/>
+          <w:color w:val="000000" w:themeColor="text1"/>
+          <w:sz w:val="24"/>
+          <w:szCs w:val="24"/>
+        </w:rPr>
+        <w:t xml:space="preserve"> </w:t>
+      </w:r>
+      <w:proofErr w:type="spellStart"/>
+      <w:r>
+        <w:rPr>
+          <w:rFonts w:cstheme="minorHAnsi"/>
+          <w:color w:val="000000" w:themeColor="text1"/>
+          <w:sz w:val="24"/>
+          <w:szCs w:val="24"/>
+        </w:rPr>
+        <w:t>оптимизация</w:t>
+      </w:r>
+      <w:proofErr w:type="spellEnd"/>
     </w:p>
     <w:p>
       <w:pPr>
@@ -1838,14 +4302,225 @@
           <w:szCs w:val="24"/>
         </w:rPr>
       </w:pPr>
-      <w:r>
-        <w:rPr>
-          <w:rFonts w:cstheme="minorHAnsi"/>
-          <w:color w:val="000000" w:themeColor="text1"/>
-          <w:sz w:val="24"/>
-          <w:szCs w:val="24"/>
-        </w:rPr>
-        <w:t>Да е представена документация с измервания на сайта, бързина на зареждане и т.н.</w:t>
+      <w:proofErr w:type="spellStart"/>
+      <w:r>
+        <w:rPr>
+          <w:rFonts w:cstheme="minorHAnsi"/>
+          <w:color w:val="000000" w:themeColor="text1"/>
+          <w:sz w:val="24"/>
+          <w:szCs w:val="24"/>
+        </w:rPr>
+        <w:t>Да</w:t>
+      </w:r>
+      <w:proofErr w:type="spellEnd"/>
+      <w:r>
+        <w:rPr>
+          <w:rFonts w:cstheme="minorHAnsi"/>
+          <w:color w:val="000000" w:themeColor="text1"/>
+          <w:sz w:val="24"/>
+          <w:szCs w:val="24"/>
+        </w:rPr>
+        <w:t xml:space="preserve"> е </w:t>
+      </w:r>
+      <w:proofErr w:type="spellStart"/>
+      <w:r>
+        <w:rPr>
+          <w:rFonts w:cstheme="minorHAnsi"/>
+          <w:color w:val="000000" w:themeColor="text1"/>
+          <w:sz w:val="24"/>
+          <w:szCs w:val="24"/>
+        </w:rPr>
+        <w:t>представена</w:t>
+      </w:r>
+      <w:proofErr w:type="spellEnd"/>
+      <w:r>
+        <w:rPr>
+          <w:rFonts w:cstheme="minorHAnsi"/>
+          <w:color w:val="000000" w:themeColor="text1"/>
+          <w:sz w:val="24"/>
+          <w:szCs w:val="24"/>
+        </w:rPr>
+        <w:t xml:space="preserve"> </w:t>
+      </w:r>
+      <w:proofErr w:type="spellStart"/>
+      <w:r>
+        <w:rPr>
+          <w:rFonts w:cstheme="minorHAnsi"/>
+          <w:color w:val="000000" w:themeColor="text1"/>
+          <w:sz w:val="24"/>
+          <w:szCs w:val="24"/>
+        </w:rPr>
+        <w:t>документация</w:t>
+      </w:r>
+      <w:proofErr w:type="spellEnd"/>
+      <w:r>
+        <w:rPr>
+          <w:rFonts w:cstheme="minorHAnsi"/>
+          <w:color w:val="000000" w:themeColor="text1"/>
+          <w:sz w:val="24"/>
+          <w:szCs w:val="24"/>
+        </w:rPr>
+        <w:t xml:space="preserve"> с </w:t>
+      </w:r>
+      <w:proofErr w:type="spellStart"/>
+      <w:r>
+        <w:rPr>
+          <w:rFonts w:cstheme="minorHAnsi"/>
+          <w:color w:val="000000" w:themeColor="text1"/>
+          <w:sz w:val="24"/>
+          <w:szCs w:val="24"/>
+        </w:rPr>
+        <w:t>измервания</w:t>
+      </w:r>
+      <w:proofErr w:type="spellEnd"/>
+      <w:r>
+        <w:rPr>
+          <w:rFonts w:cstheme="minorHAnsi"/>
+          <w:color w:val="000000" w:themeColor="text1"/>
+          <w:sz w:val="24"/>
+          <w:szCs w:val="24"/>
+        </w:rPr>
+        <w:t xml:space="preserve"> </w:t>
+      </w:r>
+      <w:proofErr w:type="spellStart"/>
+      <w:r>
+        <w:rPr>
+          <w:rFonts w:cstheme="minorHAnsi"/>
+          <w:color w:val="000000" w:themeColor="text1"/>
+          <w:sz w:val="24"/>
+          <w:szCs w:val="24"/>
+        </w:rPr>
+        <w:t>на</w:t>
+      </w:r>
+      <w:proofErr w:type="spellEnd"/>
+      <w:r>
+        <w:rPr>
+          <w:rFonts w:cstheme="minorHAnsi"/>
+          <w:color w:val="000000" w:themeColor="text1"/>
+          <w:sz w:val="24"/>
+          <w:szCs w:val="24"/>
+        </w:rPr>
+        <w:t xml:space="preserve"> </w:t>
+      </w:r>
+      <w:proofErr w:type="spellStart"/>
+      <w:r>
+        <w:rPr>
+          <w:rFonts w:cstheme="minorHAnsi"/>
+          <w:color w:val="000000" w:themeColor="text1"/>
+          <w:sz w:val="24"/>
+          <w:szCs w:val="24"/>
+        </w:rPr>
+        <w:t>сайта</w:t>
+      </w:r>
+      <w:proofErr w:type="spellEnd"/>
+      <w:r>
+        <w:rPr>
+          <w:rFonts w:cstheme="minorHAnsi"/>
+          <w:color w:val="000000" w:themeColor="text1"/>
+          <w:sz w:val="24"/>
+          <w:szCs w:val="24"/>
+        </w:rPr>
+        <w:t xml:space="preserve">, </w:t>
+      </w:r>
+      <w:proofErr w:type="spellStart"/>
+      <w:r>
+        <w:rPr>
+          <w:rFonts w:cstheme="minorHAnsi"/>
+          <w:color w:val="000000" w:themeColor="text1"/>
+          <w:sz w:val="24"/>
+          <w:szCs w:val="24"/>
+        </w:rPr>
+        <w:t>бързина</w:t>
+      </w:r>
+      <w:proofErr w:type="spellEnd"/>
+      <w:r>
+        <w:rPr>
+          <w:rFonts w:cstheme="minorHAnsi"/>
+          <w:color w:val="000000" w:themeColor="text1"/>
+          <w:sz w:val="24"/>
+          <w:szCs w:val="24"/>
+        </w:rPr>
+        <w:t xml:space="preserve"> </w:t>
+      </w:r>
+      <w:proofErr w:type="spellStart"/>
+      <w:r>
+        <w:rPr>
+          <w:rFonts w:cstheme="minorHAnsi"/>
+          <w:color w:val="000000" w:themeColor="text1"/>
+          <w:sz w:val="24"/>
+          <w:szCs w:val="24"/>
+        </w:rPr>
+        <w:t>на</w:t>
+      </w:r>
+      <w:proofErr w:type="spellEnd"/>
+      <w:r>
+        <w:rPr>
+          <w:rFonts w:cstheme="minorHAnsi"/>
+          <w:color w:val="000000" w:themeColor="text1"/>
+          <w:sz w:val="24"/>
+          <w:szCs w:val="24"/>
+        </w:rPr>
+        <w:t xml:space="preserve"> </w:t>
+      </w:r>
+      <w:proofErr w:type="spellStart"/>
+      <w:r>
+        <w:rPr>
+          <w:rFonts w:cstheme="minorHAnsi"/>
+          <w:color w:val="000000" w:themeColor="text1"/>
+          <w:sz w:val="24"/>
+          <w:szCs w:val="24"/>
+        </w:rPr>
+        <w:t>зареждане</w:t>
+      </w:r>
+      <w:proofErr w:type="spellEnd"/>
+      <w:r>
+        <w:rPr>
+          <w:rFonts w:cstheme="minorHAnsi"/>
+          <w:color w:val="000000" w:themeColor="text1"/>
+          <w:sz w:val="24"/>
+          <w:szCs w:val="24"/>
+        </w:rPr>
+        <w:t xml:space="preserve"> и </w:t>
+      </w:r>
+      <w:proofErr w:type="spellStart"/>
+      <w:r>
+        <w:rPr>
+          <w:rFonts w:cstheme="minorHAnsi"/>
+          <w:color w:val="000000" w:themeColor="text1"/>
+          <w:sz w:val="24"/>
+          <w:szCs w:val="24"/>
+        </w:rPr>
+        <w:t>т.н</w:t>
+      </w:r>
+      <w:proofErr w:type="spellEnd"/>
+      <w:r>
+        <w:rPr>
+          <w:rFonts w:cstheme="minorHAnsi"/>
+          <w:color w:val="000000" w:themeColor="text1"/>
+          <w:sz w:val="24"/>
+          <w:szCs w:val="24"/>
+        </w:rPr>
+        <w:t>.</w:t>
+      </w:r>
+      <w:r>
+        <w:rPr>
+          <w:rFonts w:cstheme="minorHAnsi"/>
+          <w:color w:val="000000" w:themeColor="text1"/>
+          <w:sz w:val="24"/>
+          <w:szCs w:val="24"/>
+        </w:rPr>
+        <w:t xml:space="preserve"> </w:t>
+      </w:r>
+      <w:r>
+        <w:rPr>
+          <w:rFonts w:cstheme="minorHAnsi"/>
+          <w:b/>
+          <w:bCs/>
+          <w:color w:val="9BBB59" w:themeColor="accent3"/>
+          <w:sz w:val="24"/>
+          <w:szCs w:val="24"/>
+        </w:rPr>
+        <w:t>V</w:t>
       </w:r>
     </w:p>
     <w:p>
@@ -1866,6 +4541,7 @@
           <w:szCs w:val="24"/>
         </w:rPr>
       </w:pPr>
+      <w:proofErr w:type="spellStart"/>
       <w:r>
         <w:rPr>
           <w:rFonts w:cstheme="minorHAnsi"/>
@@ -1875,6 +4551,7 @@
         </w:rPr>
         <w:t>Презентация</w:t>
       </w:r>
+      <w:proofErr w:type="spellEnd"/>
       <w:r>
         <w:rPr>
           <w:rFonts w:cstheme="minorHAnsi"/>

</xml_diff>